<commit_message>
Modificato comportamento pulsante in Device Window
</commit_message>
<xml_diff>
--- a/Manuale Applicazione.docx
+++ b/Manuale Applicazione.docx
@@ -20,7 +20,7 @@
             <mc:AlternateContent>
               <mc:Choice Requires="wpg">
                 <w:drawing>
-                  <wp:anchor distT="0" distB="0" distL="114300" distR="114300" simplePos="0" relativeHeight="251658240" behindDoc="1" locked="0" layoutInCell="1" allowOverlap="1" wp14:anchorId="2B632712" wp14:editId="3ED3DEE6">
+                  <wp:anchor distT="0" distB="0" distL="114300" distR="114300" simplePos="0" relativeHeight="251653120" behindDoc="1" locked="0" layoutInCell="1" allowOverlap="1" wp14:anchorId="2B632712" wp14:editId="51E9923B">
                     <wp:simplePos x="0" y="0"/>
                     <wp:positionH relativeFrom="margin">
                       <wp:align>center</wp:align>
@@ -326,7 +326,7 @@
               </mc:Choice>
               <mc:Fallback>
                 <w:pict>
-                  <v:group w14:anchorId="2B632712" id="Gruppo 125" o:spid="_x0000_s1026" style="position:absolute;margin-left:0;margin-top:0;width:540pt;height:556.55pt;z-index:-251658240;mso-width-percent:1154;mso-height-percent:670;mso-top-percent:45;mso-position-horizontal:center;mso-position-horizontal-relative:margin;mso-position-vertical-relative:page;mso-width-percent:1154;mso-height-percent:670;mso-top-percent:45;mso-width-relative:margin" coordsize="55613,54044" o:gfxdata="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">
+                  <v:group w14:anchorId="2B632712" id="Gruppo 125" o:spid="_x0000_s1026" style="position:absolute;margin-left:0;margin-top:0;width:540pt;height:556.55pt;z-index:-251663360;mso-width-percent:1154;mso-height-percent:670;mso-top-percent:45;mso-position-horizontal:center;mso-position-horizontal-relative:margin;mso-position-vertical-relative:page;mso-width-percent:1154;mso-height-percent:670;mso-top-percent:45;mso-width-relative:margin" coordsize="55613,54044" o:gfxdata="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">
                     <o:lock v:ext="edit" aspectratio="t"/>
                     <v:shape id="Figura a mano libera 10" o:spid="_x0000_s1027" style="position:absolute;width:55575;height:54044;visibility:visible;mso-wrap-style:square;v-text-anchor:bottom" coordsize="720,700" o:spt="100" o:gfxdata="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" adj="-11796480,,5400" path="m,c,644,,644,,644v23,6,62,14,113,21c250,685,476,700,720,644v,-27,,-27,,-27c720,,720,,720,,,,,,,e" fillcolor="#4d5f78 [2994]" stroked="f">
                       <v:fill color2="#2a3442 [2018]" rotate="t" colors="0 #5d6d85;.5 #485972;1 #334258" focus="100%" type="gradient">
@@ -390,7 +390,7 @@
             <mc:AlternateContent>
               <mc:Choice Requires="wps">
                 <w:drawing>
-                  <wp:anchor distT="0" distB="0" distL="114300" distR="114300" simplePos="0" relativeHeight="251661312" behindDoc="0" locked="0" layoutInCell="1" allowOverlap="1" wp14:anchorId="1936F80E" wp14:editId="0E0D5E85">
+                  <wp:anchor distT="0" distB="0" distL="114300" distR="114300" simplePos="0" relativeHeight="251656192" behindDoc="0" locked="0" layoutInCell="1" allowOverlap="1" wp14:anchorId="1936F80E" wp14:editId="50167365">
                     <wp:simplePos x="0" y="0"/>
                     <wp:positionH relativeFrom="page">
                       <wp:align>center</wp:align>
@@ -482,7 +482,7 @@
                     <v:stroke joinstyle="miter"/>
                     <v:path gradientshapeok="t" o:connecttype="rect"/>
                   </v:shapetype>
-                  <v:shape id="Casella di testo 128" o:spid="_x0000_s1029" type="#_x0000_t202" style="position:absolute;margin-left:0;margin-top:0;width:453pt;height:11.5pt;z-index:251661312;visibility:visible;mso-wrap-style:square;mso-width-percent:1154;mso-height-percent:0;mso-wrap-distance-left:9pt;mso-wrap-distance-top:0;mso-wrap-distance-right:9pt;mso-wrap-distance-bottom:0;mso-position-horizontal:center;mso-position-horizontal-relative:page;mso-position-vertical:bottom;mso-position-vertical-relative:margin;mso-width-percent:1154;mso-height-percent:0;mso-width-relative:margin;mso-height-relative:margin;v-text-anchor:bottom" o:gfxdata="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" filled="f" stroked="f" strokeweight=".5pt">
+                  <v:shape id="Casella di testo 128" o:spid="_x0000_s1029" type="#_x0000_t202" style="position:absolute;margin-left:0;margin-top:0;width:453pt;height:11.5pt;z-index:251656192;visibility:visible;mso-wrap-style:square;mso-width-percent:1154;mso-height-percent:0;mso-wrap-distance-left:9pt;mso-wrap-distance-top:0;mso-wrap-distance-right:9pt;mso-wrap-distance-bottom:0;mso-position-horizontal:center;mso-position-horizontal-relative:page;mso-position-vertical:bottom;mso-position-vertical-relative:margin;mso-width-percent:1154;mso-height-percent:0;mso-width-relative:margin;mso-height-relative:margin;v-text-anchor:bottom" o:gfxdata="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" filled="f" stroked="f" strokeweight=".5pt">
                     <v:textbox style="mso-fit-shape-to-text:t" inset="1in,0,86.4pt,0">
                       <w:txbxContent>
                         <w:p>
@@ -519,7 +519,7 @@
             <mc:AlternateContent>
               <mc:Choice Requires="wps">
                 <w:drawing>
-                  <wp:anchor distT="0" distB="0" distL="114300" distR="114300" simplePos="0" relativeHeight="251660288" behindDoc="0" locked="0" layoutInCell="1" allowOverlap="1" wp14:anchorId="0D0AE2F8" wp14:editId="61EAF6DD">
+                  <wp:anchor distT="0" distB="0" distL="114300" distR="114300" simplePos="0" relativeHeight="251655168" behindDoc="0" locked="0" layoutInCell="1" allowOverlap="1" wp14:anchorId="0D0AE2F8" wp14:editId="58BFC5DC">
                     <wp:simplePos x="0" y="0"/>
                     <wp:positionH relativeFrom="page">
                       <wp:align>center</wp:align>
@@ -673,7 +673,7 @@
               </mc:Choice>
               <mc:Fallback>
                 <w:pict>
-                  <v:shape w14:anchorId="0D0AE2F8" id="Casella di testo 129" o:spid="_x0000_s1030" type="#_x0000_t202" style="position:absolute;margin-left:0;margin-top:0;width:453pt;height:38.15pt;z-index:251660288;visibility:visible;mso-wrap-style:square;mso-width-percent:1154;mso-height-percent:0;mso-top-percent:790;mso-wrap-distance-left:9pt;mso-wrap-distance-top:0;mso-wrap-distance-right:9pt;mso-wrap-distance-bottom:0;mso-position-horizontal:center;mso-position-horizontal-relative:page;mso-position-vertical-relative:page;mso-width-percent:1154;mso-height-percent:0;mso-top-percent:790;mso-width-relative:margin;mso-height-relative:margin;v-text-anchor:top" o:gfxdata="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" filled="f" stroked="f" strokeweight=".5pt">
+                  <v:shape w14:anchorId="0D0AE2F8" id="Casella di testo 129" o:spid="_x0000_s1030" type="#_x0000_t202" style="position:absolute;margin-left:0;margin-top:0;width:453pt;height:38.15pt;z-index:251655168;visibility:visible;mso-wrap-style:square;mso-width-percent:1154;mso-height-percent:0;mso-top-percent:790;mso-wrap-distance-left:9pt;mso-wrap-distance-top:0;mso-wrap-distance-right:9pt;mso-wrap-distance-bottom:0;mso-position-horizontal:center;mso-position-horizontal-relative:page;mso-position-vertical-relative:page;mso-width-percent:1154;mso-height-percent:0;mso-top-percent:790;mso-width-relative:margin;mso-height-relative:margin;v-text-anchor:top" o:gfxdata="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" filled="f" stroked="f" strokeweight=".5pt">
                     <v:textbox style="mso-fit-shape-to-text:t" inset="1in,0,86.4pt,0">
                       <w:txbxContent>
                         <w:sdt>
@@ -767,7 +767,7 @@
             <mc:AlternateContent>
               <mc:Choice Requires="wps">
                 <w:drawing>
-                  <wp:anchor distT="0" distB="0" distL="114300" distR="114300" simplePos="0" relativeHeight="251659264" behindDoc="0" locked="0" layoutInCell="1" allowOverlap="1" wp14:anchorId="46AFF681" wp14:editId="611AF30C">
+                  <wp:anchor distT="0" distB="0" distL="114300" distR="114300" simplePos="0" relativeHeight="251654144" behindDoc="0" locked="0" layoutInCell="1" allowOverlap="1" wp14:anchorId="46AFF681" wp14:editId="089BB6C8">
                     <wp:simplePos x="0" y="0"/>
                     <wp:positionH relativeFrom="margin">
                       <wp:align>right</wp:align>
@@ -889,7 +889,7 @@
               </mc:Choice>
               <mc:Fallback>
                 <w:pict>
-                  <v:rect w14:anchorId="46AFF681" id="Rettangolo 130" o:spid="_x0000_s1031" style="position:absolute;margin-left:-4.4pt;margin-top:0;width:46.8pt;height:77.75pt;z-index:251659264;visibility:visible;mso-wrap-style:square;mso-width-percent:76;mso-height-percent:98;mso-top-percent:23;mso-wrap-distance-left:9pt;mso-wrap-distance-top:0;mso-wrap-distance-right:9pt;mso-wrap-distance-bottom:0;mso-position-horizontal:right;mso-position-horizontal-relative:margin;mso-position-vertical-relative:page;mso-width-percent:76;mso-height-percent:98;mso-top-percent:23;mso-width-relative:page;mso-height-relative:page;v-text-anchor:bottom" o:gfxdata="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" fillcolor="#4472c4 [3204]" stroked="f" strokeweight="1pt">
+                  <v:rect w14:anchorId="46AFF681" id="Rettangolo 130" o:spid="_x0000_s1031" style="position:absolute;margin-left:-4.4pt;margin-top:0;width:46.8pt;height:77.75pt;z-index:251654144;visibility:visible;mso-wrap-style:square;mso-width-percent:76;mso-height-percent:98;mso-top-percent:23;mso-wrap-distance-left:9pt;mso-wrap-distance-top:0;mso-wrap-distance-right:9pt;mso-wrap-distance-bottom:0;mso-position-horizontal:right;mso-position-horizontal-relative:margin;mso-position-vertical-relative:page;mso-width-percent:76;mso-height-percent:98;mso-top-percent:23;mso-width-relative:page;mso-height-relative:page;v-text-anchor:bottom" o:gfxdata="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" fillcolor="#4472c4 [3204]" stroked="f" strokeweight="1pt">
                     <o:lock v:ext="edit" aspectratio="t"/>
                     <v:textbox inset="3.6pt,,3.6pt">
                       <w:txbxContent>
@@ -1001,13 +1001,13 @@
           <w:r>
             <w:fldChar w:fldCharType="separate"/>
           </w:r>
-          <w:hyperlink w:anchor="_Toc114671385" w:history="1">
+          <w:hyperlink w:anchor="_Toc120694441" w:history="1">
             <w:r>
               <w:rPr>
                 <w:rStyle w:val="Collegamentoipertestuale"/>
                 <w:noProof/>
               </w:rPr>
-              <w:t>Contenuto Cartella</w:t>
+              <w:t>File</w:t>
             </w:r>
             <w:r>
               <w:rPr>
@@ -1028,7 +1028,7 @@
                 <w:noProof/>
                 <w:webHidden/>
               </w:rPr>
-              <w:instrText xml:space="preserve"> PAGEREF _Toc114671385 \h </w:instrText>
+              <w:instrText xml:space="preserve"> PAGEREF _Toc120694441 \h </w:instrText>
             </w:r>
             <w:r>
               <w:rPr>
@@ -1048,7 +1048,7 @@
                 <w:noProof/>
                 <w:webHidden/>
               </w:rPr>
-              <w:t>1</w:t>
+              <w:t>2</w:t>
             </w:r>
             <w:r>
               <w:rPr>
@@ -1073,13 +1073,22 @@
               <w:lang w:eastAsia="it-IT"/>
             </w:rPr>
           </w:pPr>
-          <w:hyperlink w:anchor="_Toc114671386" w:history="1">
+          <w:hyperlink w:anchor="_Toc120694442" w:history="1">
             <w:r>
               <w:rPr>
                 <w:rStyle w:val="Collegamentoipertestuale"/>
                 <w:noProof/>
               </w:rPr>
-              <w:t>Operazioni Preliminari</w:t>
+              <w:t xml:space="preserve">Operazioni da eseguire </w:t>
+            </w:r>
+            <w:r>
+              <w:rPr>
+                <w:rStyle w:val="Collegamentoipertestuale"/>
+                <w:b/>
+                <w:bCs/>
+                <w:noProof/>
+              </w:rPr>
+              <w:t>Una Tantum</w:t>
             </w:r>
             <w:r>
               <w:rPr>
@@ -1100,7 +1109,7 @@
                 <w:noProof/>
                 <w:webHidden/>
               </w:rPr>
-              <w:instrText xml:space="preserve"> PAGEREF _Toc114671386 \h </w:instrText>
+              <w:instrText xml:space="preserve"> PAGEREF _Toc120694442 \h </w:instrText>
             </w:r>
             <w:r>
               <w:rPr>
@@ -1145,7 +1154,7 @@
               <w:lang w:eastAsia="it-IT"/>
             </w:rPr>
           </w:pPr>
-          <w:hyperlink w:anchor="_Toc114671387" w:history="1">
+          <w:hyperlink w:anchor="_Toc120694443" w:history="1">
             <w:r>
               <w:rPr>
                 <w:rStyle w:val="Collegamentoipertestuale"/>
@@ -1172,7 +1181,7 @@
                 <w:noProof/>
                 <w:webHidden/>
               </w:rPr>
-              <w:instrText xml:space="preserve"> PAGEREF _Toc114671387 \h </w:instrText>
+              <w:instrText xml:space="preserve"> PAGEREF _Toc120694443 \h </w:instrText>
             </w:r>
             <w:r>
               <w:rPr>
@@ -1192,7 +1201,7 @@
                 <w:noProof/>
                 <w:webHidden/>
               </w:rPr>
-              <w:t>2</w:t>
+              <w:t>3</w:t>
             </w:r>
             <w:r>
               <w:rPr>
@@ -1217,7 +1226,7 @@
               <w:lang w:eastAsia="it-IT"/>
             </w:rPr>
           </w:pPr>
-          <w:hyperlink w:anchor="_Toc114671388" w:history="1">
+          <w:hyperlink w:anchor="_Toc120694444" w:history="1">
             <w:r>
               <w:rPr>
                 <w:rStyle w:val="Collegamentoipertestuale"/>
@@ -1244,7 +1253,7 @@
                 <w:noProof/>
                 <w:webHidden/>
               </w:rPr>
-              <w:instrText xml:space="preserve"> PAGEREF _Toc114671388 \h </w:instrText>
+              <w:instrText xml:space="preserve"> PAGEREF _Toc120694444 \h </w:instrText>
             </w:r>
             <w:r>
               <w:rPr>
@@ -1264,7 +1273,7 @@
                 <w:noProof/>
                 <w:webHidden/>
               </w:rPr>
-              <w:t>3</w:t>
+              <w:t>4</w:t>
             </w:r>
             <w:r>
               <w:rPr>
@@ -1289,7 +1298,7 @@
               <w:lang w:eastAsia="it-IT"/>
             </w:rPr>
           </w:pPr>
-          <w:hyperlink w:anchor="_Toc114671389" w:history="1">
+          <w:hyperlink w:anchor="_Toc120694445" w:history="1">
             <w:r>
               <w:rPr>
                 <w:rStyle w:val="Collegamentoipertestuale"/>
@@ -1316,7 +1325,7 @@
                 <w:noProof/>
                 <w:webHidden/>
               </w:rPr>
-              <w:instrText xml:space="preserve"> PAGEREF _Toc114671389 \h </w:instrText>
+              <w:instrText xml:space="preserve"> PAGEREF _Toc120694445 \h </w:instrText>
             </w:r>
             <w:r>
               <w:rPr>
@@ -1361,7 +1370,7 @@
               <w:lang w:eastAsia="it-IT"/>
             </w:rPr>
           </w:pPr>
-          <w:hyperlink w:anchor="_Toc114671390" w:history="1">
+          <w:hyperlink w:anchor="_Toc120694446" w:history="1">
             <w:r>
               <w:rPr>
                 <w:rStyle w:val="Collegamentoipertestuale"/>
@@ -1388,7 +1397,7 @@
                 <w:noProof/>
                 <w:webHidden/>
               </w:rPr>
-              <w:instrText xml:space="preserve"> PAGEREF _Toc114671390 \h </w:instrText>
+              <w:instrText xml:space="preserve"> PAGEREF _Toc120694446 \h </w:instrText>
             </w:r>
             <w:r>
               <w:rPr>
@@ -1433,7 +1442,7 @@
               <w:lang w:eastAsia="it-IT"/>
             </w:rPr>
           </w:pPr>
-          <w:hyperlink w:anchor="_Toc114671391" w:history="1">
+          <w:hyperlink w:anchor="_Toc120694447" w:history="1">
             <w:r>
               <w:rPr>
                 <w:rStyle w:val="Collegamentoipertestuale"/>
@@ -1460,7 +1469,7 @@
                 <w:noProof/>
                 <w:webHidden/>
               </w:rPr>
-              <w:instrText xml:space="preserve"> PAGEREF _Toc114671391 \h </w:instrText>
+              <w:instrText xml:space="preserve"> PAGEREF _Toc120694447 \h </w:instrText>
             </w:r>
             <w:r>
               <w:rPr>
@@ -1481,6 +1490,78 @@
                 <w:webHidden/>
               </w:rPr>
               <w:t>6</w:t>
+            </w:r>
+            <w:r>
+              <w:rPr>
+                <w:noProof/>
+                <w:webHidden/>
+              </w:rPr>
+              <w:fldChar w:fldCharType="end"/>
+            </w:r>
+          </w:hyperlink>
+        </w:p>
+        <w:p>
+          <w:pPr>
+            <w:pStyle w:val="Sommario1"/>
+            <w:tabs>
+              <w:tab w:val="right" w:leader="dot" w:pos="9736"/>
+            </w:tabs>
+            <w:rPr>
+              <w:rFonts w:asciiTheme="minorHAnsi" w:hAnsiTheme="minorHAnsi"/>
+              <w:noProof/>
+              <w:sz w:val="22"/>
+              <w:szCs w:val="22"/>
+              <w:lang w:eastAsia="it-IT"/>
+            </w:rPr>
+          </w:pPr>
+          <w:hyperlink w:anchor="_Toc120694448" w:history="1">
+            <w:r>
+              <w:rPr>
+                <w:rStyle w:val="Collegamentoipertestuale"/>
+                <w:noProof/>
+              </w:rPr>
+              <w:t>FAQ</w:t>
+            </w:r>
+            <w:r>
+              <w:rPr>
+                <w:noProof/>
+                <w:webHidden/>
+              </w:rPr>
+              <w:tab/>
+            </w:r>
+            <w:r>
+              <w:rPr>
+                <w:noProof/>
+                <w:webHidden/>
+              </w:rPr>
+              <w:fldChar w:fldCharType="begin"/>
+            </w:r>
+            <w:r>
+              <w:rPr>
+                <w:noProof/>
+                <w:webHidden/>
+              </w:rPr>
+              <w:instrText xml:space="preserve"> PAGEREF _Toc120694448 \h </w:instrText>
+            </w:r>
+            <w:r>
+              <w:rPr>
+                <w:noProof/>
+                <w:webHidden/>
+              </w:rPr>
+            </w:r>
+            <w:r>
+              <w:rPr>
+                <w:noProof/>
+                <w:webHidden/>
+              </w:rPr>
+              <w:fldChar w:fldCharType="separate"/>
+            </w:r>
+            <w:r>
+              <w:rPr>
+                <w:noProof/>
+                <w:webHidden/>
+              </w:rPr>
+              <w:t>7</w:t>
             </w:r>
             <w:r>
               <w:rPr>
@@ -1523,16 +1604,19 @@
       <w:pPr>
         <w:pStyle w:val="Titolo1"/>
       </w:pPr>
-      <w:bookmarkStart w:id="0" w:name="_Toc114671385"/>
+      <w:bookmarkStart w:id="0" w:name="_Toc120694441"/>
       <w:r>
         <w:lastRenderedPageBreak/>
-        <w:t>Contenuto Cartella</w:t>
+        <w:t>File</w:t>
       </w:r>
       <w:bookmarkEnd w:id="0"/>
     </w:p>
     <w:p>
       <w:r>
-        <w:t>All’interno della cartella fornita sono presenti le seguenti sottocartelle:</w:t>
+        <w:t>Sul Desktop saranno presenti le seguenti Cartelle</w:t>
+      </w:r>
+      <w:r>
+        <w:t>:</w:t>
       </w:r>
     </w:p>
     <w:p>
@@ -1544,7 +1628,7 @@
         </w:numPr>
       </w:pPr>
       <w:r>
-        <w:t>Applicazione</w:t>
+        <w:t>Schermi Magici e Segni Preziosi 09_11_2022</w:t>
       </w:r>
     </w:p>
     <w:p>
@@ -1556,18 +1640,6 @@
         </w:numPr>
       </w:pPr>
       <w:r>
-        <w:t>Driver Wacom One</w:t>
-      </w:r>
-    </w:p>
-    <w:p>
-      <w:pPr>
-        <w:pStyle w:val="Paragrafoelenco"/>
-        <w:numPr>
-          <w:ilvl w:val="0"/>
-          <w:numId w:val="1"/>
-        </w:numPr>
-      </w:pPr>
-      <w:r>
         <w:t>Task</w:t>
       </w:r>
     </w:p>
@@ -1575,15 +1647,34 @@
       <w:pPr>
         <w:pStyle w:val="Titolo1"/>
       </w:pPr>
-      <w:bookmarkStart w:id="1" w:name="_Toc114671386"/>
-      <w:r>
-        <w:t>Operazioni Preliminari</w:t>
+      <w:bookmarkStart w:id="1" w:name="_Toc120694442"/>
+      <w:r>
+        <w:t xml:space="preserve">Operazioni </w:t>
+      </w:r>
+      <w:r>
+        <w:t xml:space="preserve">da eseguire </w:t>
+      </w:r>
+      <w:r>
+        <w:rPr>
+          <w:b/>
+          <w:bCs/>
+        </w:rPr>
+        <w:t>Una Tantum</w:t>
       </w:r>
       <w:bookmarkEnd w:id="1"/>
     </w:p>
     <w:p>
       <w:r>
-        <w:t xml:space="preserve">Una volta inserita la cartella principale sul Desktop, è necessario installare i driver della tavoletta grafica Wacom One. </w:t>
+        <w:rPr>
+          <w:rFonts w:cs="Times New Roman"/>
+        </w:rPr>
+        <w:t>È</w:t>
+      </w:r>
+      <w:r>
+        <w:t xml:space="preserve"> </w:t>
+      </w:r>
+      <w:r>
+        <w:t xml:space="preserve">necessario installare i driver della tavoletta grafica Wacom One. </w:t>
       </w:r>
     </w:p>
     <w:p>
@@ -1595,7 +1686,18 @@
         </w:numPr>
       </w:pPr>
       <w:r>
-        <w:t>Navigare nella sottocartella “Driver Wacom One”;</w:t>
+        <w:t xml:space="preserve">Cercare </w:t>
+      </w:r>
+      <w:proofErr w:type="gramStart"/>
+      <w:r>
+        <w:t xml:space="preserve">online </w:t>
+      </w:r>
+      <w:r>
+        <w:t xml:space="preserve"> “</w:t>
+      </w:r>
+      <w:proofErr w:type="gramEnd"/>
+      <w:r>
+        <w:t>Driver Wacom One”;</w:t>
       </w:r>
     </w:p>
     <w:p>
@@ -1605,9 +1707,47 @@
           <w:ilvl w:val="0"/>
           <w:numId w:val="2"/>
         </w:numPr>
+      </w:pPr>
+      <w:r>
+        <w:t xml:space="preserve">Scaricare il file </w:t>
+      </w:r>
+      <w:r>
         <w:rPr>
           <w:lang w:val="en-US"/>
         </w:rPr>
+        <w:t>“WacomTablet_6.3.46-2.exe”</w:t>
+      </w:r>
+      <w:r>
+        <w:rPr>
+          <w:lang w:val="en-US"/>
+        </w:rPr>
+        <w:t xml:space="preserve"> dal </w:t>
+      </w:r>
+      <w:proofErr w:type="spellStart"/>
+      <w:r>
+        <w:rPr>
+          <w:lang w:val="en-US"/>
+        </w:rPr>
+        <w:t>sito</w:t>
+      </w:r>
+      <w:proofErr w:type="spellEnd"/>
+      <w:r>
+        <w:rPr>
+          <w:lang w:val="en-US"/>
+        </w:rPr>
+        <w:t xml:space="preserve"> Wacom;</w:t>
+      </w:r>
+    </w:p>
+    <w:p>
+      <w:pPr>
+        <w:pStyle w:val="Paragrafoelenco"/>
+        <w:numPr>
+          <w:ilvl w:val="0"/>
+          <w:numId w:val="2"/>
+        </w:numPr>
+        <w:rPr>
+          <w:lang w:val="en-US"/>
+        </w:rPr>
       </w:pPr>
       <w:r>
         <w:rPr>
@@ -1627,20 +1767,36 @@
         <w:rPr>
           <w:lang w:val="en-US"/>
         </w:rPr>
-        <w:t xml:space="preserve"> file “</w:t>
-      </w:r>
+        <w:t xml:space="preserve"> file </w:t>
+      </w:r>
+      <w:proofErr w:type="spellStart"/>
       <w:r>
         <w:rPr>
           <w:lang w:val="en-US"/>
         </w:rPr>
-        <w:t>WacomTablet_6.3.46-2.exe</w:t>
-      </w:r>
+        <w:t>appena</w:t>
+      </w:r>
+      <w:proofErr w:type="spellEnd"/>
+      <w:r>
+        <w:rPr>
+          <w:lang w:val="en-US"/>
+        </w:rPr>
+        <w:t xml:space="preserve"> </w:t>
+      </w:r>
+      <w:proofErr w:type="spellStart"/>
       <w:proofErr w:type="gramStart"/>
       <w:r>
         <w:rPr>
           <w:lang w:val="en-US"/>
         </w:rPr>
-        <w:t>”;</w:t>
+        <w:t>scaricato</w:t>
+      </w:r>
+      <w:proofErr w:type="spellEnd"/>
+      <w:r>
+        <w:rPr>
+          <w:lang w:val="en-US"/>
+        </w:rPr>
+        <w:t>;</w:t>
       </w:r>
       <w:proofErr w:type="gramEnd"/>
     </w:p>
@@ -1716,25 +1872,123 @@
     </w:p>
     <w:p>
       <w:r>
-        <w:t>A questo punto è possibile avviare l’applicativo, presente nella cartella “Applicazione”, cliccando sul file “</w:t>
-      </w:r>
-      <w:r>
-        <w:t>Applicazione Acquisizione Dati.exe</w:t>
+        <w:t>A questo punto è possibile avviare l’applicativo, presente nella cartella “</w:t>
+      </w:r>
+      <w:r>
+        <w:t>Schermi Magici e Segni Preziosi</w:t>
+      </w:r>
+      <w:r>
+        <w:t>”, cliccando sul file “</w:t>
+      </w:r>
+      <w:r>
+        <w:t>Schermi Magici e Segni Preziosi</w:t>
+      </w:r>
+      <w:r>
+        <w:t>.exe</w:t>
       </w:r>
       <w:r>
         <w:t>”.</w:t>
       </w:r>
     </w:p>
+    <w:p/>
+    <w:p/>
+    <w:p/>
+    <w:p/>
+    <w:p/>
+    <w:p/>
+    <w:p/>
+    <w:p/>
+    <w:p/>
+    <w:p/>
+    <w:p/>
+    <w:p/>
+    <w:p/>
+    <w:p/>
     <w:p>
       <w:pPr>
         <w:pStyle w:val="Titolo1"/>
       </w:pPr>
-      <w:bookmarkStart w:id="2" w:name="_Toc114671387"/>
-      <w:r>
+      <w:bookmarkStart w:id="2" w:name="_Toc120694443"/>
+      <w:r>
+        <w:lastRenderedPageBreak/>
         <w:t>Informazioni Supervisore</w:t>
       </w:r>
       <w:bookmarkEnd w:id="2"/>
     </w:p>
+    <w:p>
+      <w:r>
+        <w:rPr>
+          <w:noProof/>
+        </w:rPr>
+        <w:drawing>
+          <wp:anchor distT="0" distB="0" distL="114300" distR="114300" simplePos="0" relativeHeight="251657216" behindDoc="0" locked="0" layoutInCell="1" allowOverlap="1" wp14:anchorId="2FF4797F" wp14:editId="40DF0A8F">
+            <wp:simplePos x="0" y="0"/>
+            <wp:positionH relativeFrom="margin">
+              <wp:posOffset>942340</wp:posOffset>
+            </wp:positionH>
+            <wp:positionV relativeFrom="margin">
+              <wp:posOffset>523875</wp:posOffset>
+            </wp:positionV>
+            <wp:extent cx="4124325" cy="2321560"/>
+            <wp:effectExtent l="0" t="0" r="9525" b="2540"/>
+            <wp:wrapSquare wrapText="bothSides"/>
+            <wp:docPr id="2" name="Immagine 2"/>
+            <wp:cNvGraphicFramePr>
+              <a:graphicFrameLocks xmlns:a="http://schemas.openxmlformats.org/drawingml/2006/main" noChangeAspect="1"/>
+            </wp:cNvGraphicFramePr>
+            <a:graphic xmlns:a="http://schemas.openxmlformats.org/drawingml/2006/main">
+              <a:graphicData uri="http://schemas.openxmlformats.org/drawingml/2006/picture">
+                <pic:pic xmlns:pic="http://schemas.openxmlformats.org/drawingml/2006/picture">
+                  <pic:nvPicPr>
+                    <pic:cNvPr id="0" name="Picture 2"/>
+                    <pic:cNvPicPr>
+                      <a:picLocks noChangeAspect="1" noChangeArrowheads="1"/>
+                    </pic:cNvPicPr>
+                  </pic:nvPicPr>
+                  <pic:blipFill>
+                    <a:blip r:embed="rId9">
+                      <a:extLst>
+                        <a:ext uri="{28A0092B-C50C-407E-A947-70E740481C1C}">
+                          <a14:useLocalDpi xmlns:a14="http://schemas.microsoft.com/office/drawing/2010/main" val="0"/>
+                        </a:ext>
+                      </a:extLst>
+                    </a:blip>
+                    <a:srcRect/>
+                    <a:stretch>
+                      <a:fillRect/>
+                    </a:stretch>
+                  </pic:blipFill>
+                  <pic:spPr bwMode="auto">
+                    <a:xfrm>
+                      <a:off x="0" y="0"/>
+                      <a:ext cx="4124325" cy="2321560"/>
+                    </a:xfrm>
+                    <a:prstGeom prst="rect">
+                      <a:avLst/>
+                    </a:prstGeom>
+                    <a:noFill/>
+                    <a:ln>
+                      <a:noFill/>
+                    </a:ln>
+                  </pic:spPr>
+                </pic:pic>
+              </a:graphicData>
+            </a:graphic>
+            <wp14:sizeRelH relativeFrom="margin">
+              <wp14:pctWidth>0</wp14:pctWidth>
+            </wp14:sizeRelH>
+            <wp14:sizeRelV relativeFrom="margin">
+              <wp14:pctHeight>0</wp14:pctHeight>
+            </wp14:sizeRelV>
+          </wp:anchor>
+        </w:drawing>
+      </w:r>
+    </w:p>
+    <w:p/>
+    <w:p/>
+    <w:p/>
+    <w:p/>
+    <w:p/>
     <w:p/>
     <w:p>
       <w:r>
@@ -1744,16 +1998,16 @@
         <mc:AlternateContent>
           <mc:Choice Requires="wps">
             <w:drawing>
-              <wp:anchor distT="0" distB="0" distL="114300" distR="114300" simplePos="0" relativeHeight="251664384" behindDoc="0" locked="0" layoutInCell="1" allowOverlap="1" wp14:anchorId="3F78D911" wp14:editId="57911FC1">
+              <wp:anchor distT="0" distB="0" distL="114300" distR="114300" simplePos="0" relativeHeight="251659264" behindDoc="0" locked="0" layoutInCell="1" allowOverlap="1" wp14:anchorId="3F78D911" wp14:editId="2BA0CEF0">
                 <wp:simplePos x="0" y="0"/>
-                <wp:positionH relativeFrom="column">
-                  <wp:posOffset>1132205</wp:posOffset>
+                <wp:positionH relativeFrom="margin">
+                  <wp:align>center</wp:align>
                 </wp:positionH>
                 <wp:positionV relativeFrom="paragraph">
-                  <wp:posOffset>2275840</wp:posOffset>
+                  <wp:posOffset>213995</wp:posOffset>
                 </wp:positionV>
                 <wp:extent cx="3919855" cy="635"/>
-                <wp:effectExtent l="0" t="0" r="0" b="0"/>
+                <wp:effectExtent l="0" t="0" r="4445" b="2540"/>
                 <wp:wrapSquare wrapText="bothSides"/>
                 <wp:docPr id="1" name="Casella di testo 1"/>
                 <wp:cNvGraphicFramePr/>
@@ -1817,7 +2071,7 @@
           </mc:Choice>
           <mc:Fallback>
             <w:pict>
-              <v:shape w14:anchorId="3F78D911" id="Casella di testo 1" o:spid="_x0000_s1032" type="#_x0000_t202" style="position:absolute;margin-left:89.15pt;margin-top:179.2pt;width:308.65pt;height:.05pt;z-index:251664384;visibility:visible;mso-wrap-style:square;mso-wrap-distance-left:9pt;mso-wrap-distance-top:0;mso-wrap-distance-right:9pt;mso-wrap-distance-bottom:0;mso-position-horizontal:absolute;mso-position-horizontal-relative:text;mso-position-vertical:absolute;mso-position-vertical-relative:text;v-text-anchor:top" o:gfxdata="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" stroked="f">
+              <v:shape w14:anchorId="3F78D911" id="Casella di testo 1" o:spid="_x0000_s1032" type="#_x0000_t202" style="position:absolute;margin-left:0;margin-top:16.85pt;width:308.65pt;height:.05pt;z-index:251659264;visibility:visible;mso-wrap-style:square;mso-wrap-distance-left:9pt;mso-wrap-distance-top:0;mso-wrap-distance-right:9pt;mso-wrap-distance-bottom:0;mso-position-horizontal:center;mso-position-horizontal-relative:margin;mso-position-vertical:absolute;mso-position-vertical-relative:text;v-text-anchor:top" o:gfxdata="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" stroked="f">
                 <v:textbox style="mso-fit-shape-to-text:t" inset="0,0,0,0">
                   <w:txbxContent>
                     <w:p>
@@ -1845,100 +2099,30 @@
                     </w:p>
                   </w:txbxContent>
                 </v:textbox>
-                <w10:wrap type="square"/>
+                <w10:wrap type="square" anchorx="margin"/>
               </v:shape>
             </w:pict>
           </mc:Fallback>
         </mc:AlternateContent>
       </w:r>
+    </w:p>
+    <w:p/>
+    <w:p/>
+    <w:p>
       <w:r>
         <w:rPr>
           <w:noProof/>
         </w:rPr>
-        <w:drawing>
-          <wp:anchor distT="0" distB="0" distL="114300" distR="114300" simplePos="0" relativeHeight="251662336" behindDoc="0" locked="0" layoutInCell="1" allowOverlap="1" wp14:anchorId="2FF4797F" wp14:editId="31EFCCD0">
-            <wp:simplePos x="0" y="0"/>
-            <wp:positionH relativeFrom="margin">
-              <wp:align>center</wp:align>
-            </wp:positionH>
-            <wp:positionV relativeFrom="margin">
-              <wp:posOffset>5044247</wp:posOffset>
-            </wp:positionV>
-            <wp:extent cx="3919993" cy="2207058"/>
-            <wp:effectExtent l="0" t="0" r="4445" b="3175"/>
-            <wp:wrapSquare wrapText="bothSides"/>
-            <wp:docPr id="2" name="Immagine 2"/>
-            <wp:cNvGraphicFramePr>
-              <a:graphicFrameLocks xmlns:a="http://schemas.openxmlformats.org/drawingml/2006/main" noChangeAspect="1"/>
-            </wp:cNvGraphicFramePr>
-            <a:graphic xmlns:a="http://schemas.openxmlformats.org/drawingml/2006/main">
-              <a:graphicData uri="http://schemas.openxmlformats.org/drawingml/2006/picture">
-                <pic:pic xmlns:pic="http://schemas.openxmlformats.org/drawingml/2006/picture">
-                  <pic:nvPicPr>
-                    <pic:cNvPr id="0" name="Picture 2"/>
-                    <pic:cNvPicPr>
-                      <a:picLocks noChangeAspect="1" noChangeArrowheads="1"/>
-                    </pic:cNvPicPr>
-                  </pic:nvPicPr>
-                  <pic:blipFill>
-                    <a:blip r:embed="rId9">
-                      <a:extLst>
-                        <a:ext uri="{28A0092B-C50C-407E-A947-70E740481C1C}">
-                          <a14:useLocalDpi xmlns:a14="http://schemas.microsoft.com/office/drawing/2010/main" val="0"/>
-                        </a:ext>
-                      </a:extLst>
-                    </a:blip>
-                    <a:srcRect/>
-                    <a:stretch>
-                      <a:fillRect/>
-                    </a:stretch>
-                  </pic:blipFill>
-                  <pic:spPr bwMode="auto">
-                    <a:xfrm>
-                      <a:off x="0" y="0"/>
-                      <a:ext cx="3919993" cy="2207058"/>
-                    </a:xfrm>
-                    <a:prstGeom prst="rect">
-                      <a:avLst/>
-                    </a:prstGeom>
-                    <a:noFill/>
-                    <a:ln>
-                      <a:noFill/>
-                    </a:ln>
-                  </pic:spPr>
-                </pic:pic>
-              </a:graphicData>
-            </a:graphic>
-          </wp:anchor>
-        </w:drawing>
-      </w:r>
-    </w:p>
-    <w:p/>
-    <w:p/>
-    <w:p/>
-    <w:p/>
-    <w:p/>
-    <w:p/>
-    <w:p/>
-    <w:p/>
-    <w:p/>
-    <w:p/>
-    <w:p>
-      <w:r>
-        <w:rPr>
-          <w:noProof/>
-        </w:rPr>
-        <w:lastRenderedPageBreak/>
         <mc:AlternateContent>
           <mc:Choice Requires="wpg">
             <w:drawing>
-              <wp:anchor distT="0" distB="0" distL="114300" distR="114300" simplePos="0" relativeHeight="251667456" behindDoc="0" locked="0" layoutInCell="1" allowOverlap="1" wp14:anchorId="0D1769CE" wp14:editId="757C00EF">
-                <wp:simplePos x="1399430" y="914400"/>
+              <wp:anchor distT="0" distB="0" distL="114300" distR="114300" simplePos="0" relativeHeight="251662336" behindDoc="0" locked="0" layoutInCell="1" allowOverlap="1" wp14:anchorId="0D1769CE" wp14:editId="4AAC0E6C">
+                <wp:simplePos x="0" y="0"/>
                 <wp:positionH relativeFrom="margin">
                   <wp:align>center</wp:align>
                 </wp:positionH>
                 <wp:positionV relativeFrom="margin">
-                  <wp:align>top</wp:align>
+                  <wp:posOffset>3752850</wp:posOffset>
                 </wp:positionV>
                 <wp:extent cx="4762500" cy="2684780"/>
                 <wp:effectExtent l="0" t="0" r="0" b="1270"/>
@@ -2040,7 +2224,7 @@
           </mc:Choice>
           <mc:Fallback>
             <w:pict>
-              <v:group w14:anchorId="5173E480" id="Gruppo 5" o:spid="_x0000_s1026" style="position:absolute;margin-left:0;margin-top:0;width:375pt;height:211.4pt;z-index:251667456;mso-position-horizontal:center;mso-position-horizontal-relative:margin;mso-position-vertical:top;mso-position-vertical-relative:margin" coordsize="47625,26847" o:gfxdata="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">
+              <v:group w14:anchorId="7E05F97B" id="Gruppo 5" o:spid="_x0000_s1026" style="position:absolute;margin-left:0;margin-top:295.5pt;width:375pt;height:211.4pt;z-index:251662336;mso-position-horizontal:center;mso-position-horizontal-relative:margin;mso-position-vertical-relative:margin" coordsize="47625,26847" o:gfxdata="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">
                 <v:shapetype id="_x0000_t75" coordsize="21600,21600" o:spt="75" o:preferrelative="t" path="m@4@5l@4@11@9@11@9@5xe" filled="f" stroked="f">
                   <v:stroke joinstyle="miter"/>
                   <v:formulas>
@@ -2086,13 +2270,13 @@
         <mc:AlternateContent>
           <mc:Choice Requires="wps">
             <w:drawing>
-              <wp:anchor distT="0" distB="0" distL="114300" distR="114300" simplePos="0" relativeHeight="251669504" behindDoc="0" locked="0" layoutInCell="1" allowOverlap="1" wp14:anchorId="6CA9D346" wp14:editId="313CB827">
+              <wp:anchor distT="0" distB="0" distL="114300" distR="114300" simplePos="0" relativeHeight="251664384" behindDoc="0" locked="0" layoutInCell="1" allowOverlap="1" wp14:anchorId="6CA9D346" wp14:editId="45B228D0">
                 <wp:simplePos x="0" y="0"/>
                 <wp:positionH relativeFrom="column">
-                  <wp:posOffset>713105</wp:posOffset>
+                  <wp:posOffset>694055</wp:posOffset>
                 </wp:positionH>
                 <wp:positionV relativeFrom="paragraph">
-                  <wp:posOffset>45085</wp:posOffset>
+                  <wp:posOffset>62230</wp:posOffset>
                 </wp:positionV>
                 <wp:extent cx="4762500" cy="206375"/>
                 <wp:effectExtent l="0" t="0" r="0" b="3175"/>
@@ -2162,7 +2346,7 @@
           </mc:Choice>
           <mc:Fallback>
             <w:pict>
-              <v:shape w14:anchorId="6CA9D346" id="Casella di testo 6" o:spid="_x0000_s1033" type="#_x0000_t202" style="position:absolute;margin-left:56.15pt;margin-top:3.55pt;width:375pt;height:16.25pt;z-index:251669504;visibility:visible;mso-wrap-style:square;mso-height-percent:0;mso-wrap-distance-left:9pt;mso-wrap-distance-top:0;mso-wrap-distance-right:9pt;mso-wrap-distance-bottom:0;mso-position-horizontal:absolute;mso-position-horizontal-relative:text;mso-position-vertical:absolute;mso-position-vertical-relative:text;mso-height-percent:0;mso-height-relative:margin;v-text-anchor:top" o:gfxdata="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" stroked="f">
+              <v:shape w14:anchorId="6CA9D346" id="Casella di testo 6" o:spid="_x0000_s1033" type="#_x0000_t202" style="position:absolute;margin-left:54.65pt;margin-top:4.9pt;width:375pt;height:16.25pt;z-index:251664384;visibility:visible;mso-wrap-style:square;mso-height-percent:0;mso-wrap-distance-left:9pt;mso-wrap-distance-top:0;mso-wrap-distance-right:9pt;mso-wrap-distance-bottom:0;mso-position-horizontal:absolute;mso-position-horizontal-relative:text;mso-position-vertical:absolute;mso-position-vertical-relative:text;mso-height-percent:0;mso-height-relative:margin;v-text-anchor:top" o:gfxdata="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" stroked="f">
                 <v:textbox inset="0,0,0,0">
                   <w:txbxContent>
                     <w:p>
@@ -2197,12 +2381,19 @@
         </mc:AlternateContent>
       </w:r>
     </w:p>
+    <w:p/>
     <w:p>
       <w:r>
         <w:t>Una volta avviata l’applicazione, per iniziare la procedura di acquisizione è ne</w:t>
       </w:r>
       <w:r>
-        <w:t>cessario inserire alcune informazioni del supervisore dell’esperimento, così da poter generare un codice identificativo unico per i singoli soggetti.</w:t>
+        <w:t>cessario inserire alcune informazioni del supervisore dell’esperimento, così da poter generare un codice identificativo unico</w:t>
+      </w:r>
+      <w:r>
+        <w:t xml:space="preserve"> per le cartelle esperimento</w:t>
+      </w:r>
+      <w:r>
+        <w:t>.</w:t>
       </w:r>
     </w:p>
     <w:p>
@@ -2214,8 +2405,9 @@
       <w:pPr>
         <w:pStyle w:val="Titolo1"/>
       </w:pPr>
-      <w:bookmarkStart w:id="3" w:name="_Toc114671388"/>
-      <w:r>
+      <w:bookmarkStart w:id="3" w:name="_Toc120694444"/>
+      <w:r>
+        <w:lastRenderedPageBreak/>
         <w:t xml:space="preserve">Informazioni </w:t>
       </w:r>
       <w:r>
@@ -2230,71 +2422,802 @@
       <w:pPr>
         <w:jc w:val="center"/>
       </w:pPr>
+      <w:r>
+        <w:rPr>
+          <w:noProof/>
+        </w:rPr>
+        <mc:AlternateContent>
+          <mc:Choice Requires="wpg">
+            <w:drawing>
+              <wp:anchor distT="0" distB="0" distL="114300" distR="114300" simplePos="0" relativeHeight="251668480" behindDoc="0" locked="0" layoutInCell="1" allowOverlap="1" wp14:anchorId="21CD2AA9" wp14:editId="5ED49CC3">
+                <wp:simplePos x="0" y="0"/>
+                <wp:positionH relativeFrom="column">
+                  <wp:posOffset>800100</wp:posOffset>
+                </wp:positionH>
+                <wp:positionV relativeFrom="paragraph">
+                  <wp:posOffset>130175</wp:posOffset>
+                </wp:positionV>
+                <wp:extent cx="4587875" cy="2978785"/>
+                <wp:effectExtent l="0" t="0" r="3175" b="0"/>
+                <wp:wrapSquare wrapText="bothSides"/>
+                <wp:docPr id="16" name="Gruppo 16"/>
+                <wp:cNvGraphicFramePr/>
+                <a:graphic xmlns:a="http://schemas.openxmlformats.org/drawingml/2006/main">
+                  <a:graphicData uri="http://schemas.microsoft.com/office/word/2010/wordprocessingGroup">
+                    <wpg:wgp>
+                      <wpg:cNvGrpSpPr/>
+                      <wpg:grpSpPr>
+                        <a:xfrm>
+                          <a:off x="0" y="0"/>
+                          <a:ext cx="4587875" cy="2978785"/>
+                          <a:chOff x="0" y="0"/>
+                          <a:chExt cx="4587875" cy="2978785"/>
+                        </a:xfrm>
+                      </wpg:grpSpPr>
+                      <pic:pic xmlns:pic="http://schemas.openxmlformats.org/drawingml/2006/picture">
+                        <pic:nvPicPr>
+                          <pic:cNvPr id="8" name="Immagine 8"/>
+                          <pic:cNvPicPr>
+                            <a:picLocks noChangeAspect="1"/>
+                          </pic:cNvPicPr>
+                        </pic:nvPicPr>
+                        <pic:blipFill>
+                          <a:blip r:embed="rId12">
+                            <a:extLst>
+                              <a:ext uri="{28A0092B-C50C-407E-A947-70E740481C1C}">
+                                <a14:useLocalDpi xmlns:a14="http://schemas.microsoft.com/office/drawing/2010/main" val="0"/>
+                              </a:ext>
+                            </a:extLst>
+                          </a:blip>
+                          <a:stretch>
+                            <a:fillRect/>
+                          </a:stretch>
+                        </pic:blipFill>
+                        <pic:spPr bwMode="auto">
+                          <a:xfrm>
+                            <a:off x="28575" y="0"/>
+                            <a:ext cx="4536440" cy="2562225"/>
+                          </a:xfrm>
+                          <a:prstGeom prst="rect">
+                            <a:avLst/>
+                          </a:prstGeom>
+                          <a:noFill/>
+                          <a:ln>
+                            <a:noFill/>
+                          </a:ln>
+                        </pic:spPr>
+                      </pic:pic>
+                      <wps:wsp>
+                        <wps:cNvPr id="9" name="Casella di testo 9"/>
+                        <wps:cNvSpPr txBox="1"/>
+                        <wps:spPr>
+                          <a:xfrm>
+                            <a:off x="0" y="2676525"/>
+                            <a:ext cx="4587875" cy="302260"/>
+                          </a:xfrm>
+                          <a:prstGeom prst="rect">
+                            <a:avLst/>
+                          </a:prstGeom>
+                          <a:solidFill>
+                            <a:prstClr val="white"/>
+                          </a:solidFill>
+                          <a:ln>
+                            <a:noFill/>
+                          </a:ln>
+                        </wps:spPr>
+                        <wps:txbx>
+                          <w:txbxContent>
+                            <w:p>
+                              <w:pPr>
+                                <w:pStyle w:val="Didascalia"/>
+                                <w:jc w:val="center"/>
+                                <w:rPr>
+                                  <w:noProof/>
+                                </w:rPr>
+                              </w:pPr>
+                              <w:r>
+                                <w:t xml:space="preserve">Figura </w:t>
+                              </w:r>
+                              <w:fldSimple w:instr=" SEQ Figura \* ARABIC ">
+                                <w:r>
+                                  <w:rPr>
+                                    <w:noProof/>
+                                  </w:rPr>
+                                  <w:t>3</w:t>
+                                </w:r>
+                              </w:fldSimple>
+                              <w:r>
+                                <w:t xml:space="preserve">  Schermata Informazioni Soggetto</w:t>
+                              </w:r>
+                            </w:p>
+                          </w:txbxContent>
+                        </wps:txbx>
+                        <wps:bodyPr rot="0" spcFirstLastPara="0" vertOverflow="overflow" horzOverflow="overflow" vert="horz" wrap="square" lIns="0" tIns="0" rIns="0" bIns="0" numCol="1" spcCol="0" rtlCol="0" fromWordArt="0" anchor="t" anchorCtr="0" forceAA="0" compatLnSpc="1">
+                          <a:prstTxWarp prst="textNoShape">
+                            <a:avLst/>
+                          </a:prstTxWarp>
+                          <a:spAutoFit/>
+                        </wps:bodyPr>
+                      </wps:wsp>
+                    </wpg:wgp>
+                  </a:graphicData>
+                </a:graphic>
+              </wp:anchor>
+            </w:drawing>
+          </mc:Choice>
+          <mc:Fallback>
+            <w:pict>
+              <v:group w14:anchorId="21CD2AA9" id="Gruppo 16" o:spid="_x0000_s1034" style="position:absolute;left:0;text-align:left;margin-left:63pt;margin-top:10.25pt;width:361.25pt;height:234.55pt;z-index:251668480" coordsize="45878,29787" o:gfxdata="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">
+                <v:shape id="Immagine 8" o:spid="_x0000_s1035" type="#_x0000_t75" style="position:absolute;left:285;width:45365;height:25622;visibility:visible;mso-wrap-style:square" o:gfxdata="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">
+                  <v:imagedata r:id="rId13" o:title=""/>
+                </v:shape>
+                <v:shape id="Casella di testo 9" o:spid="_x0000_s1036" type="#_x0000_t202" style="position:absolute;top:26765;width:45878;height:3022;visibility:visible;mso-wrap-style:square;v-text-anchor:top" o:gfxdata="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" stroked="f">
+                  <v:textbox style="mso-fit-shape-to-text:t" inset="0,0,0,0">
+                    <w:txbxContent>
+                      <w:p>
+                        <w:pPr>
+                          <w:pStyle w:val="Didascalia"/>
+                          <w:jc w:val="center"/>
+                          <w:rPr>
+                            <w:noProof/>
+                          </w:rPr>
+                        </w:pPr>
+                        <w:r>
+                          <w:t xml:space="preserve">Figura </w:t>
+                        </w:r>
+                        <w:fldSimple w:instr=" SEQ Figura \* ARABIC ">
+                          <w:r>
+                            <w:rPr>
+                              <w:noProof/>
+                            </w:rPr>
+                            <w:t>3</w:t>
+                          </w:r>
+                        </w:fldSimple>
+                        <w:r>
+                          <w:t xml:space="preserve">  Schermata Informazioni Soggetto</w:t>
+                        </w:r>
+                      </w:p>
+                    </w:txbxContent>
+                  </v:textbox>
+                </v:shape>
+                <w10:wrap type="square"/>
+              </v:group>
+            </w:pict>
+          </mc:Fallback>
+        </mc:AlternateContent>
+      </w:r>
+    </w:p>
+    <w:p/>
+    <w:p/>
+    <w:p/>
+    <w:p/>
+    <w:p/>
+    <w:p/>
+    <w:p/>
+    <w:p/>
+    <w:p/>
+    <w:p>
+      <w:r>
+        <w:t>All’interno della Schermata “Informazioni Soggetto” dovranno essere inserite, da parte del Supervisore, tutte le informazioni personali del soggetto al quale verrà sottoposto l’intero esperimento.</w:t>
+      </w:r>
     </w:p>
     <w:p>
+      <w:pPr>
+        <w:pStyle w:val="Titolo1"/>
+      </w:pPr>
+      <w:bookmarkStart w:id="4" w:name="_Toc120694445"/>
+      <w:r>
+        <w:t>Connessione Dispositivo</w:t>
+      </w:r>
+      <w:bookmarkEnd w:id="4"/>
+    </w:p>
+    <w:p>
       <w:r>
         <w:rPr>
           <w:noProof/>
         </w:rPr>
-        <w:drawing>
-          <wp:anchor distT="0" distB="0" distL="114300" distR="114300" simplePos="0" relativeHeight="251670528" behindDoc="0" locked="0" layoutInCell="1" allowOverlap="1" wp14:anchorId="04D67F8F" wp14:editId="0171763B">
-            <wp:simplePos x="0" y="0"/>
-            <wp:positionH relativeFrom="margin">
-              <wp:posOffset>826135</wp:posOffset>
-            </wp:positionH>
-            <wp:positionV relativeFrom="margin">
-              <wp:posOffset>5525770</wp:posOffset>
-            </wp:positionV>
-            <wp:extent cx="4536440" cy="2562225"/>
-            <wp:effectExtent l="0" t="0" r="0" b="9525"/>
-            <wp:wrapSquare wrapText="bothSides"/>
-            <wp:docPr id="8" name="Immagine 8"/>
-            <wp:cNvGraphicFramePr>
-              <a:graphicFrameLocks xmlns:a="http://schemas.openxmlformats.org/drawingml/2006/main" noChangeAspect="1"/>
-            </wp:cNvGraphicFramePr>
-            <a:graphic xmlns:a="http://schemas.openxmlformats.org/drawingml/2006/main">
-              <a:graphicData uri="http://schemas.openxmlformats.org/drawingml/2006/picture">
-                <pic:pic xmlns:pic="http://schemas.openxmlformats.org/drawingml/2006/picture">
-                  <pic:nvPicPr>
-                    <pic:cNvPr id="8" name="Immagine 8"/>
-                    <pic:cNvPicPr>
-                      <a:picLocks noChangeAspect="1" noChangeArrowheads="1"/>
-                    </pic:cNvPicPr>
-                  </pic:nvPicPr>
-                  <pic:blipFill>
-                    <a:blip r:embed="rId12">
-                      <a:extLst>
-                        <a:ext uri="{28A0092B-C50C-407E-A947-70E740481C1C}">
-                          <a14:useLocalDpi xmlns:a14="http://schemas.microsoft.com/office/drawing/2010/main" val="0"/>
-                        </a:ext>
-                      </a:extLst>
-                    </a:blip>
-                    <a:stretch>
-                      <a:fillRect/>
-                    </a:stretch>
-                  </pic:blipFill>
-                  <pic:spPr bwMode="auto">
-                    <a:xfrm>
-                      <a:off x="0" y="0"/>
-                      <a:ext cx="4536440" cy="2562225"/>
-                    </a:xfrm>
-                    <a:prstGeom prst="rect">
-                      <a:avLst/>
-                    </a:prstGeom>
-                    <a:noFill/>
-                    <a:ln>
-                      <a:noFill/>
-                    </a:ln>
-                  </pic:spPr>
-                </pic:pic>
-              </a:graphicData>
-            </a:graphic>
-            <wp14:sizeRelH relativeFrom="margin">
-              <wp14:pctWidth>0</wp14:pctWidth>
-            </wp14:sizeRelH>
-          </wp:anchor>
-        </w:drawing>
-      </w:r>
+        <mc:AlternateContent>
+          <mc:Choice Requires="wpg">
+            <w:drawing>
+              <wp:anchor distT="0" distB="0" distL="114300" distR="114300" simplePos="0" relativeHeight="251672576" behindDoc="0" locked="0" layoutInCell="1" allowOverlap="1" wp14:anchorId="48B2544C" wp14:editId="1D8EBF95">
+                <wp:simplePos x="0" y="0"/>
+                <wp:positionH relativeFrom="column">
+                  <wp:posOffset>923925</wp:posOffset>
+                </wp:positionH>
+                <wp:positionV relativeFrom="paragraph">
+                  <wp:posOffset>238125</wp:posOffset>
+                </wp:positionV>
+                <wp:extent cx="4251960" cy="2647950"/>
+                <wp:effectExtent l="0" t="0" r="0" b="0"/>
+                <wp:wrapSquare wrapText="bothSides"/>
+                <wp:docPr id="7" name="Gruppo 7"/>
+                <wp:cNvGraphicFramePr/>
+                <a:graphic xmlns:a="http://schemas.openxmlformats.org/drawingml/2006/main">
+                  <a:graphicData uri="http://schemas.microsoft.com/office/word/2010/wordprocessingGroup">
+                    <wpg:wgp>
+                      <wpg:cNvGrpSpPr/>
+                      <wpg:grpSpPr>
+                        <a:xfrm>
+                          <a:off x="0" y="0"/>
+                          <a:ext cx="4251960" cy="2647950"/>
+                          <a:chOff x="0" y="0"/>
+                          <a:chExt cx="4251960" cy="2647950"/>
+                        </a:xfrm>
+                      </wpg:grpSpPr>
+                      <pic:pic xmlns:pic="http://schemas.openxmlformats.org/drawingml/2006/picture">
+                        <pic:nvPicPr>
+                          <pic:cNvPr id="10" name="Immagine 10"/>
+                          <pic:cNvPicPr>
+                            <a:picLocks noChangeAspect="1"/>
+                          </pic:cNvPicPr>
+                        </pic:nvPicPr>
+                        <pic:blipFill>
+                          <a:blip r:embed="rId14">
+                            <a:extLst>
+                              <a:ext uri="{28A0092B-C50C-407E-A947-70E740481C1C}">
+                                <a14:useLocalDpi xmlns:a14="http://schemas.microsoft.com/office/drawing/2010/main" val="0"/>
+                              </a:ext>
+                            </a:extLst>
+                          </a:blip>
+                          <a:stretch>
+                            <a:fillRect/>
+                          </a:stretch>
+                        </pic:blipFill>
+                        <pic:spPr bwMode="auto">
+                          <a:xfrm>
+                            <a:off x="0" y="0"/>
+                            <a:ext cx="4251960" cy="2385060"/>
+                          </a:xfrm>
+                          <a:prstGeom prst="rect">
+                            <a:avLst/>
+                          </a:prstGeom>
+                          <a:noFill/>
+                          <a:ln>
+                            <a:noFill/>
+                          </a:ln>
+                        </pic:spPr>
+                      </pic:pic>
+                      <wps:wsp>
+                        <wps:cNvPr id="11" name="Casella di testo 11"/>
+                        <wps:cNvSpPr txBox="1"/>
+                        <wps:spPr>
+                          <a:xfrm>
+                            <a:off x="180975" y="2457450"/>
+                            <a:ext cx="3987165" cy="190500"/>
+                          </a:xfrm>
+                          <a:prstGeom prst="rect">
+                            <a:avLst/>
+                          </a:prstGeom>
+                          <a:solidFill>
+                            <a:prstClr val="white"/>
+                          </a:solidFill>
+                          <a:ln>
+                            <a:noFill/>
+                          </a:ln>
+                        </wps:spPr>
+                        <wps:txbx>
+                          <w:txbxContent>
+                            <w:p>
+                              <w:pPr>
+                                <w:pStyle w:val="Didascalia"/>
+                                <w:jc w:val="center"/>
+                                <w:rPr>
+                                  <w:noProof/>
+                                </w:rPr>
+                              </w:pPr>
+                              <w:r>
+                                <w:t xml:space="preserve">Figura </w:t>
+                              </w:r>
+                              <w:fldSimple w:instr=" SEQ Figura \* ARABIC ">
+                                <w:r>
+                                  <w:rPr>
+                                    <w:noProof/>
+                                  </w:rPr>
+                                  <w:t>4</w:t>
+                                </w:r>
+                              </w:fldSimple>
+                              <w:r>
+                                <w:t xml:space="preserve"> Schermata connessione dispositivo</w:t>
+                              </w:r>
+                            </w:p>
+                          </w:txbxContent>
+                        </wps:txbx>
+                        <wps:bodyPr rot="0" spcFirstLastPara="0" vertOverflow="overflow" horzOverflow="overflow" vert="horz" wrap="square" lIns="0" tIns="0" rIns="0" bIns="0" numCol="1" spcCol="0" rtlCol="0" fromWordArt="0" anchor="t" anchorCtr="0" forceAA="0" compatLnSpc="1">
+                          <a:prstTxWarp prst="textNoShape">
+                            <a:avLst/>
+                          </a:prstTxWarp>
+                          <a:noAutofit/>
+                        </wps:bodyPr>
+                      </wps:wsp>
+                    </wpg:wgp>
+                  </a:graphicData>
+                </a:graphic>
+              </wp:anchor>
+            </w:drawing>
+          </mc:Choice>
+          <mc:Fallback>
+            <w:pict>
+              <v:group w14:anchorId="48B2544C" id="Gruppo 7" o:spid="_x0000_s1037" style="position:absolute;margin-left:72.75pt;margin-top:18.75pt;width:334.8pt;height:208.5pt;z-index:251672576" coordsize="42519,26479" o:gfxdata="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">
+                <v:shape id="Immagine 10" o:spid="_x0000_s1038" type="#_x0000_t75" style="position:absolute;width:42519;height:23850;visibility:visible;mso-wrap-style:square" o:gfxdata="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">
+                  <v:imagedata r:id="rId15" o:title=""/>
+                </v:shape>
+                <v:shape id="Casella di testo 11" o:spid="_x0000_s1039" type="#_x0000_t202" style="position:absolute;left:1809;top:24574;width:39872;height:1905;visibility:visible;mso-wrap-style:square;v-text-anchor:top" o:gfxdata="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" stroked="f">
+                  <v:textbox inset="0,0,0,0">
+                    <w:txbxContent>
+                      <w:p>
+                        <w:pPr>
+                          <w:pStyle w:val="Didascalia"/>
+                          <w:jc w:val="center"/>
+                          <w:rPr>
+                            <w:noProof/>
+                          </w:rPr>
+                        </w:pPr>
+                        <w:r>
+                          <w:t xml:space="preserve">Figura </w:t>
+                        </w:r>
+                        <w:fldSimple w:instr=" SEQ Figura \* ARABIC ">
+                          <w:r>
+                            <w:rPr>
+                              <w:noProof/>
+                            </w:rPr>
+                            <w:t>4</w:t>
+                          </w:r>
+                        </w:fldSimple>
+                        <w:r>
+                          <w:t xml:space="preserve"> Schermata connessione dispositivo</w:t>
+                        </w:r>
+                      </w:p>
+                    </w:txbxContent>
+                  </v:textbox>
+                </v:shape>
+                <w10:wrap type="square"/>
+              </v:group>
+            </w:pict>
+          </mc:Fallback>
+        </mc:AlternateContent>
+      </w:r>
+    </w:p>
+    <w:p/>
+    <w:p/>
+    <w:p/>
+    <w:p/>
+    <w:p/>
+    <w:p/>
+    <w:p/>
+    <w:p/>
+    <w:p>
+      <w:r>
+        <w:t>In questa schermata sarà possibile visualizzare i dispositivi disponibili per la Connessione, cliccando sulla propria voce nell’elenco e consequenzialmente cliccando sul pulsante Connetti, sarà possibile iniziare la fase di acquisizione.</w:t>
+      </w:r>
+    </w:p>
+    <w:p>
+      <w:r>
+        <w:t>Cliccare su NUOVO SOGGETTO se si desidera inserire un nuovo soggetto.</w:t>
+      </w:r>
+    </w:p>
+    <w:p>
+      <w:pPr>
+        <w:pStyle w:val="Titolo1"/>
+      </w:pPr>
+      <w:bookmarkStart w:id="5" w:name="_Toc120694446"/>
+      <w:r>
+        <w:lastRenderedPageBreak/>
+        <w:t>Somministrazione Task</w:t>
+      </w:r>
+      <w:bookmarkEnd w:id="5"/>
+    </w:p>
+    <w:p>
+      <w:r>
+        <w:rPr>
+          <w:noProof/>
+        </w:rPr>
+        <mc:AlternateContent>
+          <mc:Choice Requires="wpg">
+            <w:drawing>
+              <wp:anchor distT="0" distB="0" distL="114300" distR="114300" simplePos="0" relativeHeight="251686912" behindDoc="0" locked="0" layoutInCell="1" allowOverlap="1" wp14:anchorId="656F8B97" wp14:editId="42CDB02E">
+                <wp:simplePos x="0" y="0"/>
+                <wp:positionH relativeFrom="column">
+                  <wp:posOffset>647700</wp:posOffset>
+                </wp:positionH>
+                <wp:positionV relativeFrom="paragraph">
+                  <wp:posOffset>206375</wp:posOffset>
+                </wp:positionV>
+                <wp:extent cx="4886325" cy="3170555"/>
+                <wp:effectExtent l="0" t="0" r="9525" b="0"/>
+                <wp:wrapNone/>
+                <wp:docPr id="25" name="Gruppo 25"/>
+                <wp:cNvGraphicFramePr/>
+                <a:graphic xmlns:a="http://schemas.openxmlformats.org/drawingml/2006/main">
+                  <a:graphicData uri="http://schemas.microsoft.com/office/word/2010/wordprocessingGroup">
+                    <wpg:wgp>
+                      <wpg:cNvGrpSpPr/>
+                      <wpg:grpSpPr>
+                        <a:xfrm>
+                          <a:off x="0" y="0"/>
+                          <a:ext cx="4886325" cy="3170555"/>
+                          <a:chOff x="0" y="0"/>
+                          <a:chExt cx="4886325" cy="3170555"/>
+                        </a:xfrm>
+                      </wpg:grpSpPr>
+                      <wpg:grpSp>
+                        <wpg:cNvPr id="23" name="Gruppo 23"/>
+                        <wpg:cNvGrpSpPr/>
+                        <wpg:grpSpPr>
+                          <a:xfrm>
+                            <a:off x="0" y="0"/>
+                            <a:ext cx="4886325" cy="3170555"/>
+                            <a:chOff x="0" y="0"/>
+                            <a:chExt cx="4886325" cy="3170555"/>
+                          </a:xfrm>
+                        </wpg:grpSpPr>
+                        <wps:wsp>
+                          <wps:cNvPr id="17" name="Casella di testo 17"/>
+                          <wps:cNvSpPr txBox="1"/>
+                          <wps:spPr>
+                            <a:xfrm>
+                              <a:off x="57150" y="2971800"/>
+                              <a:ext cx="4786630" cy="198755"/>
+                            </a:xfrm>
+                            <a:prstGeom prst="rect">
+                              <a:avLst/>
+                            </a:prstGeom>
+                            <a:solidFill>
+                              <a:prstClr val="white"/>
+                            </a:solidFill>
+                            <a:ln>
+                              <a:noFill/>
+                            </a:ln>
+                          </wps:spPr>
+                          <wps:txbx>
+                            <w:txbxContent>
+                              <w:p>
+                                <w:pPr>
+                                  <w:pStyle w:val="Didascalia"/>
+                                  <w:jc w:val="center"/>
+                                  <w:rPr>
+                                    <w:rFonts w:ascii="Arial" w:hAnsi="Arial"/>
+                                    <w:noProof/>
+                                    <w:color w:val="538135" w:themeColor="accent6" w:themeShade="BF"/>
+                                    <w:sz w:val="40"/>
+                                    <w:szCs w:val="40"/>
+                                  </w:rPr>
+                                </w:pPr>
+                                <w:r>
+                                  <w:t xml:space="preserve">Figura </w:t>
+                                </w:r>
+                                <w:fldSimple w:instr=" SEQ Figura \* ARABIC ">
+                                  <w:r>
+                                    <w:rPr>
+                                      <w:noProof/>
+                                    </w:rPr>
+                                    <w:t>5</w:t>
+                                  </w:r>
+                                </w:fldSimple>
+                                <w:r>
+                                  <w:t xml:space="preserve"> schermata Esperimento</w:t>
+                                </w:r>
+                              </w:p>
+                            </w:txbxContent>
+                          </wps:txbx>
+                          <wps:bodyPr rot="0" spcFirstLastPara="0" vertOverflow="overflow" horzOverflow="overflow" vert="horz" wrap="square" lIns="0" tIns="0" rIns="0" bIns="0" numCol="1" spcCol="0" rtlCol="0" fromWordArt="0" anchor="t" anchorCtr="0" forceAA="0" compatLnSpc="1">
+                            <a:prstTxWarp prst="textNoShape">
+                              <a:avLst/>
+                            </a:prstTxWarp>
+                            <a:noAutofit/>
+                          </wps:bodyPr>
+                        </wps:wsp>
+                        <pic:pic xmlns:pic="http://schemas.openxmlformats.org/drawingml/2006/picture">
+                          <pic:nvPicPr>
+                            <pic:cNvPr id="22" name="Immagine 22" descr="Immagine che contiene testo&#10;&#10;Descrizione generata automaticamente"/>
+                            <pic:cNvPicPr>
+                              <a:picLocks noChangeAspect="1"/>
+                            </pic:cNvPicPr>
+                          </pic:nvPicPr>
+                          <pic:blipFill>
+                            <a:blip r:embed="rId16">
+                              <a:extLst>
+                                <a:ext uri="{28A0092B-C50C-407E-A947-70E740481C1C}">
+                                  <a14:useLocalDpi xmlns:a14="http://schemas.microsoft.com/office/drawing/2010/main" val="0"/>
+                                </a:ext>
+                              </a:extLst>
+                            </a:blip>
+                            <a:stretch>
+                              <a:fillRect/>
+                            </a:stretch>
+                          </pic:blipFill>
+                          <pic:spPr>
+                            <a:xfrm>
+                              <a:off x="0" y="0"/>
+                              <a:ext cx="4886325" cy="2868295"/>
+                            </a:xfrm>
+                            <a:prstGeom prst="rect">
+                              <a:avLst/>
+                            </a:prstGeom>
+                          </pic:spPr>
+                        </pic:pic>
+                      </wpg:grpSp>
+                      <wps:wsp>
+                        <wps:cNvPr id="24" name="Rettangolo 24"/>
+                        <wps:cNvSpPr/>
+                        <wps:spPr>
+                          <a:xfrm>
+                            <a:off x="666750" y="2590799"/>
+                            <a:ext cx="2352675" cy="104775"/>
+                          </a:xfrm>
+                          <a:prstGeom prst="rect">
+                            <a:avLst/>
+                          </a:prstGeom>
+                        </wps:spPr>
+                        <wps:style>
+                          <a:lnRef idx="2">
+                            <a:schemeClr val="accent1">
+                              <a:shade val="50000"/>
+                            </a:schemeClr>
+                          </a:lnRef>
+                          <a:fillRef idx="1">
+                            <a:schemeClr val="accent1"/>
+                          </a:fillRef>
+                          <a:effectRef idx="0">
+                            <a:schemeClr val="accent1"/>
+                          </a:effectRef>
+                          <a:fontRef idx="minor">
+                            <a:schemeClr val="lt1"/>
+                          </a:fontRef>
+                        </wps:style>
+                        <wps:bodyPr rot="0" spcFirstLastPara="0" vertOverflow="overflow" horzOverflow="overflow" vert="horz" wrap="square" lIns="91440" tIns="45720" rIns="91440" bIns="45720" numCol="1" spcCol="0" rtlCol="0" fromWordArt="0" anchor="ctr" anchorCtr="0" forceAA="0" compatLnSpc="1">
+                          <a:prstTxWarp prst="textNoShape">
+                            <a:avLst/>
+                          </a:prstTxWarp>
+                          <a:noAutofit/>
+                        </wps:bodyPr>
+                      </wps:wsp>
+                    </wpg:wgp>
+                  </a:graphicData>
+                </a:graphic>
+              </wp:anchor>
+            </w:drawing>
+          </mc:Choice>
+          <mc:Fallback>
+            <w:pict>
+              <v:group w14:anchorId="656F8B97" id="Gruppo 25" o:spid="_x0000_s1040" style="position:absolute;margin-left:51pt;margin-top:16.25pt;width:384.75pt;height:249.65pt;z-index:251686912" coordsize="48863,31705" o:gfxdata="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">
+                <v:group id="Gruppo 23" o:spid="_x0000_s1041" style="position:absolute;width:48863;height:31705" coordsize="48863,31705" o:gfxdata="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">
+                  <v:shape id="Casella di testo 17" o:spid="_x0000_s1042" type="#_x0000_t202" style="position:absolute;left:571;top:29718;width:47866;height:1987;visibility:visible;mso-wrap-style:square;v-text-anchor:top" o:gfxdata="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" stroked="f">
+                    <v:textbox inset="0,0,0,0">
+                      <w:txbxContent>
+                        <w:p>
+                          <w:pPr>
+                            <w:pStyle w:val="Didascalia"/>
+                            <w:jc w:val="center"/>
+                            <w:rPr>
+                              <w:rFonts w:ascii="Arial" w:hAnsi="Arial"/>
+                              <w:noProof/>
+                              <w:color w:val="538135" w:themeColor="accent6" w:themeShade="BF"/>
+                              <w:sz w:val="40"/>
+                              <w:szCs w:val="40"/>
+                            </w:rPr>
+                          </w:pPr>
+                          <w:r>
+                            <w:t xml:space="preserve">Figura </w:t>
+                          </w:r>
+                          <w:fldSimple w:instr=" SEQ Figura \* ARABIC ">
+                            <w:r>
+                              <w:rPr>
+                                <w:noProof/>
+                              </w:rPr>
+                              <w:t>5</w:t>
+                            </w:r>
+                          </w:fldSimple>
+                          <w:r>
+                            <w:t xml:space="preserve"> schermata Esperimento</w:t>
+                          </w:r>
+                        </w:p>
+                      </w:txbxContent>
+                    </v:textbox>
+                  </v:shape>
+                  <v:shape id="Immagine 22" o:spid="_x0000_s1043" type="#_x0000_t75" alt="Immagine che contiene testo&#10;&#10;Descrizione generata automaticamente" style="position:absolute;width:48863;height:28682;visibility:visible;mso-wrap-style:square" o:gfxdata="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">
+                    <v:imagedata r:id="rId17" o:title="Immagine che contiene testo&#10;&#10;Descrizione generata automaticamente"/>
+                  </v:shape>
+                </v:group>
+                <v:rect id="Rettangolo 24" o:spid="_x0000_s1044" style="position:absolute;left:6667;top:25907;width:23527;height:1048;visibility:visible;mso-wrap-style:square;v-text-anchor:middle" o:gfxdata="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" fillcolor="#4472c4 [3204]" strokecolor="#1f3763 [1604]" strokeweight="1pt"/>
+              </v:group>
+            </w:pict>
+          </mc:Fallback>
+        </mc:AlternateContent>
+      </w:r>
+    </w:p>
+    <w:p/>
+    <w:p/>
+    <w:p/>
+    <w:p/>
+    <w:p/>
+    <w:p/>
+    <w:p/>
+    <w:p/>
+    <w:p/>
+    <w:p/>
+    <w:p>
+      <w:r>
+        <w:t>Una volta effettuata la connessione con il</w:t>
+      </w:r>
+      <w:r>
+        <w:t xml:space="preserve"> dispositivo, si aprirà la Finestra Esperimento, nella quale verrà mostrato il Nome e Cognome del Soggetto attuale, il numero totale dei Task facenti parte dell’esperimento e il prossimo Task che verrà somministrato, oltre alle informazioni dell’output Dati e dello stato di Connessione del Device, per essere sicuri che l’acquisizione vada a buon fine.</w:t>
+      </w:r>
+    </w:p>
+    <w:p>
+      <w:r>
+        <w:rPr>
+          <w:noProof/>
+        </w:rPr>
+        <mc:AlternateContent>
+          <mc:Choice Requires="wpg">
+            <w:drawing>
+              <wp:anchor distT="0" distB="0" distL="114300" distR="114300" simplePos="0" relativeHeight="251688960" behindDoc="0" locked="0" layoutInCell="1" allowOverlap="1" wp14:anchorId="29F6E76D" wp14:editId="14B800ED">
+                <wp:simplePos x="0" y="0"/>
+                <wp:positionH relativeFrom="column">
+                  <wp:posOffset>676275</wp:posOffset>
+                </wp:positionH>
+                <wp:positionV relativeFrom="paragraph">
+                  <wp:posOffset>90170</wp:posOffset>
+                </wp:positionV>
+                <wp:extent cx="4829175" cy="3175000"/>
+                <wp:effectExtent l="0" t="0" r="9525" b="6350"/>
+                <wp:wrapSquare wrapText="bothSides"/>
+                <wp:docPr id="27" name="Gruppo 27"/>
+                <wp:cNvGraphicFramePr/>
+                <a:graphic xmlns:a="http://schemas.openxmlformats.org/drawingml/2006/main">
+                  <a:graphicData uri="http://schemas.microsoft.com/office/word/2010/wordprocessingGroup">
+                    <wpg:wgp>
+                      <wpg:cNvGrpSpPr/>
+                      <wpg:grpSpPr>
+                        <a:xfrm>
+                          <a:off x="0" y="0"/>
+                          <a:ext cx="4829175" cy="3175000"/>
+                          <a:chOff x="0" y="0"/>
+                          <a:chExt cx="4829175" cy="3175000"/>
+                        </a:xfrm>
+                      </wpg:grpSpPr>
+                      <wps:wsp>
+                        <wps:cNvPr id="18" name="Casella di testo 18"/>
+                        <wps:cNvSpPr txBox="1"/>
+                        <wps:spPr>
+                          <a:xfrm>
+                            <a:off x="19050" y="2952750"/>
+                            <a:ext cx="4794250" cy="222250"/>
+                          </a:xfrm>
+                          <a:prstGeom prst="rect">
+                            <a:avLst/>
+                          </a:prstGeom>
+                          <a:solidFill>
+                            <a:prstClr val="white"/>
+                          </a:solidFill>
+                          <a:ln>
+                            <a:noFill/>
+                          </a:ln>
+                        </wps:spPr>
+                        <wps:txbx>
+                          <w:txbxContent>
+                            <w:p>
+                              <w:pPr>
+                                <w:pStyle w:val="Didascalia"/>
+                                <w:jc w:val="center"/>
+                                <w:rPr>
+                                  <w:noProof/>
+                                </w:rPr>
+                              </w:pPr>
+                              <w:r>
+                                <w:t xml:space="preserve">Figura </w:t>
+                              </w:r>
+                              <w:fldSimple w:instr=" SEQ Figura \* ARABIC ">
+                                <w:r>
+                                  <w:rPr>
+                                    <w:noProof/>
+                                  </w:rPr>
+                                  <w:t>6</w:t>
+                                </w:r>
+                              </w:fldSimple>
+                              <w:r>
+                                <w:t xml:space="preserve"> Task</w:t>
+                              </w:r>
+                              <w:r>
+                                <w:t xml:space="preserve"> Successivo</w:t>
+                              </w:r>
+                            </w:p>
+                          </w:txbxContent>
+                        </wps:txbx>
+                        <wps:bodyPr rot="0" spcFirstLastPara="0" vertOverflow="overflow" horzOverflow="overflow" vert="horz" wrap="square" lIns="0" tIns="0" rIns="0" bIns="0" numCol="1" spcCol="0" rtlCol="0" fromWordArt="0" anchor="t" anchorCtr="0" forceAA="0" compatLnSpc="1">
+                          <a:prstTxWarp prst="textNoShape">
+                            <a:avLst/>
+                          </a:prstTxWarp>
+                          <a:noAutofit/>
+                        </wps:bodyPr>
+                      </wps:wsp>
+                      <pic:pic xmlns:pic="http://schemas.openxmlformats.org/drawingml/2006/picture">
+                        <pic:nvPicPr>
+                          <pic:cNvPr id="26" name="Immagine 26" descr="Immagine che contiene testo&#10;&#10;Descrizione generata automaticamente"/>
+                          <pic:cNvPicPr>
+                            <a:picLocks noChangeAspect="1"/>
+                          </pic:cNvPicPr>
+                        </pic:nvPicPr>
+                        <pic:blipFill>
+                          <a:blip r:embed="rId18">
+                            <a:extLst>
+                              <a:ext uri="{28A0092B-C50C-407E-A947-70E740481C1C}">
+                                <a14:useLocalDpi xmlns:a14="http://schemas.microsoft.com/office/drawing/2010/main" val="0"/>
+                              </a:ext>
+                            </a:extLst>
+                          </a:blip>
+                          <a:stretch>
+                            <a:fillRect/>
+                          </a:stretch>
+                        </pic:blipFill>
+                        <pic:spPr>
+                          <a:xfrm>
+                            <a:off x="0" y="0"/>
+                            <a:ext cx="4829175" cy="2846070"/>
+                          </a:xfrm>
+                          <a:prstGeom prst="rect">
+                            <a:avLst/>
+                          </a:prstGeom>
+                        </pic:spPr>
+                      </pic:pic>
+                    </wpg:wgp>
+                  </a:graphicData>
+                </a:graphic>
+              </wp:anchor>
+            </w:drawing>
+          </mc:Choice>
+          <mc:Fallback>
+            <w:pict>
+              <v:group w14:anchorId="29F6E76D" id="Gruppo 27" o:spid="_x0000_s1045" style="position:absolute;margin-left:53.25pt;margin-top:7.1pt;width:380.25pt;height:250pt;z-index:251688960" coordsize="48291,31750" o:gfxdata="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">
+                <v:shape id="Casella di testo 18" o:spid="_x0000_s1046" type="#_x0000_t202" style="position:absolute;left:190;top:29527;width:47943;height:2223;visibility:visible;mso-wrap-style:square;v-text-anchor:top" o:gfxdata="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" stroked="f">
+                  <v:textbox inset="0,0,0,0">
+                    <w:txbxContent>
+                      <w:p>
+                        <w:pPr>
+                          <w:pStyle w:val="Didascalia"/>
+                          <w:jc w:val="center"/>
+                          <w:rPr>
+                            <w:noProof/>
+                          </w:rPr>
+                        </w:pPr>
+                        <w:r>
+                          <w:t xml:space="preserve">Figura </w:t>
+                        </w:r>
+                        <w:fldSimple w:instr=" SEQ Figura \* ARABIC ">
+                          <w:r>
+                            <w:rPr>
+                              <w:noProof/>
+                            </w:rPr>
+                            <w:t>6</w:t>
+                          </w:r>
+                        </w:fldSimple>
+                        <w:r>
+                          <w:t xml:space="preserve"> Task</w:t>
+                        </w:r>
+                        <w:r>
+                          <w:t xml:space="preserve"> Successivo</w:t>
+                        </w:r>
+                      </w:p>
+                    </w:txbxContent>
+                  </v:textbox>
+                </v:shape>
+                <v:shape id="Immagine 26" o:spid="_x0000_s1047" type="#_x0000_t75" alt="Immagine che contiene testo&#10;&#10;Descrizione generata automaticamente" style="position:absolute;width:48291;height:28460;visibility:visible;mso-wrap-style:square" o:gfxdata="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">
+                  <v:imagedata r:id="rId19" o:title="Immagine che contiene testo&#10;&#10;Descrizione generata automaticamente"/>
+                </v:shape>
+                <w10:wrap type="square"/>
+              </v:group>
+            </w:pict>
+          </mc:Fallback>
+        </mc:AlternateContent>
+      </w:r>
+    </w:p>
+    <w:p/>
+    <w:p/>
+    <w:p/>
+    <w:p/>
+    <w:p/>
+    <w:p/>
+    <w:p>
       <w:r>
         <w:rPr>
           <w:noProof/>
@@ -2302,70 +3225,53 @@
         <mc:AlternateContent>
           <mc:Choice Requires="wps">
             <w:drawing>
-              <wp:anchor distT="0" distB="0" distL="114300" distR="114300" simplePos="0" relativeHeight="251672576" behindDoc="0" locked="0" layoutInCell="1" allowOverlap="1" wp14:anchorId="78FC8AD2" wp14:editId="78D1628A">
+              <wp:anchor distT="0" distB="0" distL="114300" distR="114300" simplePos="0" relativeHeight="251691008" behindDoc="0" locked="0" layoutInCell="1" allowOverlap="1" wp14:anchorId="55355619" wp14:editId="72C4F00B">
                 <wp:simplePos x="0" y="0"/>
                 <wp:positionH relativeFrom="column">
-                  <wp:posOffset>798830</wp:posOffset>
+                  <wp:posOffset>1371600</wp:posOffset>
                 </wp:positionH>
                 <wp:positionV relativeFrom="paragraph">
-                  <wp:posOffset>2628900</wp:posOffset>
+                  <wp:posOffset>300990</wp:posOffset>
                 </wp:positionV>
-                <wp:extent cx="4587875" cy="635"/>
-                <wp:effectExtent l="0" t="0" r="0" b="0"/>
-                <wp:wrapSquare wrapText="bothSides"/>
-                <wp:docPr id="9" name="Casella di testo 9"/>
+                <wp:extent cx="2352675" cy="104775"/>
+                <wp:effectExtent l="0" t="0" r="28575" b="28575"/>
+                <wp:wrapNone/>
+                <wp:docPr id="28" name="Rettangolo 28"/>
                 <wp:cNvGraphicFramePr/>
                 <a:graphic xmlns:a="http://schemas.openxmlformats.org/drawingml/2006/main">
                   <a:graphicData uri="http://schemas.microsoft.com/office/word/2010/wordprocessingShape">
                     <wps:wsp>
-                      <wps:cNvSpPr txBox="1"/>
+                      <wps:cNvSpPr/>
                       <wps:spPr>
                         <a:xfrm>
                           <a:off x="0" y="0"/>
-                          <a:ext cx="4587875" cy="635"/>
+                          <a:ext cx="2352675" cy="104775"/>
                         </a:xfrm>
                         <a:prstGeom prst="rect">
                           <a:avLst/>
                         </a:prstGeom>
-                        <a:solidFill>
-                          <a:prstClr val="white"/>
-                        </a:solidFill>
-                        <a:ln>
-                          <a:noFill/>
-                        </a:ln>
                       </wps:spPr>
-                      <wps:txbx>
-                        <w:txbxContent>
-                          <w:p>
-                            <w:pPr>
-                              <w:pStyle w:val="Didascalia"/>
-                              <w:jc w:val="center"/>
-                              <w:rPr>
-                                <w:noProof/>
-                              </w:rPr>
-                            </w:pPr>
-                            <w:r>
-                              <w:t xml:space="preserve">Figura </w:t>
-                            </w:r>
-                            <w:fldSimple w:instr=" SEQ Figura \* ARABIC ">
-                              <w:r>
-                                <w:rPr>
-                                  <w:noProof/>
-                                </w:rPr>
-                                <w:t>3</w:t>
-                              </w:r>
-                            </w:fldSimple>
-                            <w:r>
-                              <w:t xml:space="preserve">  Schermata Informazioni Soggetto</w:t>
-                            </w:r>
-                          </w:p>
-                        </w:txbxContent>
-                      </wps:txbx>
-                      <wps:bodyPr rot="0" spcFirstLastPara="0" vertOverflow="overflow" horzOverflow="overflow" vert="horz" wrap="square" lIns="0" tIns="0" rIns="0" bIns="0" numCol="1" spcCol="0" rtlCol="0" fromWordArt="0" anchor="t" anchorCtr="0" forceAA="0" compatLnSpc="1">
+                      <wps:style>
+                        <a:lnRef idx="2">
+                          <a:schemeClr val="accent1">
+                            <a:shade val="50000"/>
+                          </a:schemeClr>
+                        </a:lnRef>
+                        <a:fillRef idx="1">
+                          <a:schemeClr val="accent1"/>
+                        </a:fillRef>
+                        <a:effectRef idx="0">
+                          <a:schemeClr val="accent1"/>
+                        </a:effectRef>
+                        <a:fontRef idx="minor">
+                          <a:schemeClr val="lt1"/>
+                        </a:fontRef>
+                      </wps:style>
+                      <wps:bodyPr rot="0" spcFirstLastPara="0" vertOverflow="overflow" horzOverflow="overflow" vert="horz" wrap="square" lIns="91440" tIns="45720" rIns="91440" bIns="45720" numCol="1" spcCol="0" rtlCol="0" fromWordArt="0" anchor="ctr" anchorCtr="0" forceAA="0" compatLnSpc="1">
                         <a:prstTxWarp prst="textNoShape">
                           <a:avLst/>
                         </a:prstTxWarp>
-                        <a:spAutoFit/>
+                        <a:noAutofit/>
                       </wps:bodyPr>
                     </wps:wsp>
                   </a:graphicData>
@@ -2375,36 +3281,7 @@
           </mc:Choice>
           <mc:Fallback>
             <w:pict>
-              <v:shape w14:anchorId="78FC8AD2" id="Casella di testo 9" o:spid="_x0000_s1034" type="#_x0000_t202" style="position:absolute;margin-left:62.9pt;margin-top:207pt;width:361.25pt;height:.05pt;z-index:251672576;visibility:visible;mso-wrap-style:square;mso-wrap-distance-left:9pt;mso-wrap-distance-top:0;mso-wrap-distance-right:9pt;mso-wrap-distance-bottom:0;mso-position-horizontal:absolute;mso-position-horizontal-relative:text;mso-position-vertical:absolute;mso-position-vertical-relative:text;v-text-anchor:top" o:gfxdata="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" stroked="f">
-                <v:textbox style="mso-fit-shape-to-text:t" inset="0,0,0,0">
-                  <w:txbxContent>
-                    <w:p>
-                      <w:pPr>
-                        <w:pStyle w:val="Didascalia"/>
-                        <w:jc w:val="center"/>
-                        <w:rPr>
-                          <w:noProof/>
-                        </w:rPr>
-                      </w:pPr>
-                      <w:r>
-                        <w:t xml:space="preserve">Figura </w:t>
-                      </w:r>
-                      <w:fldSimple w:instr=" SEQ Figura \* ARABIC ">
-                        <w:r>
-                          <w:rPr>
-                            <w:noProof/>
-                          </w:rPr>
-                          <w:t>3</w:t>
-                        </w:r>
-                      </w:fldSimple>
-                      <w:r>
-                        <w:t xml:space="preserve">  Schermata Informazioni Soggetto</w:t>
-                      </w:r>
-                    </w:p>
-                  </w:txbxContent>
-                </v:textbox>
-                <w10:wrap type="square"/>
-              </v:shape>
+              <v:rect w14:anchorId="1B5B2A97" id="Rettangolo 28" o:spid="_x0000_s1026" style="position:absolute;margin-left:108pt;margin-top:23.7pt;width:185.25pt;height:8.25pt;z-index:251691008;visibility:visible;mso-wrap-style:square;mso-wrap-distance-left:9pt;mso-wrap-distance-top:0;mso-wrap-distance-right:9pt;mso-wrap-distance-bottom:0;mso-position-horizontal:absolute;mso-position-horizontal-relative:text;mso-position-vertical:absolute;mso-position-vertical-relative:text;v-text-anchor:middle" o:gfxdata="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" fillcolor="#4472c4 [3204]" strokecolor="#1f3763 [1604]" strokeweight="1pt"/>
             </w:pict>
           </mc:Fallback>
         </mc:AlternateContent>
@@ -2413,339 +3290,27 @@
     <w:p/>
     <w:p/>
     <w:p/>
-    <w:p/>
-    <w:p/>
-    <w:p/>
-    <w:p/>
-    <w:p/>
-    <w:p/>
     <w:p>
       <w:r>
+        <w:rPr>
+          <w:noProof/>
+        </w:rPr>
         <w:lastRenderedPageBreak/>
-        <w:t>All’interno della Schermata “Informazioni Soggetto” dovranno essere inserite, da parte del Supervisore, tutte le informazioni personali del soggetto al quale verrà sottoposto l’intero esperimento.</w:t>
-      </w:r>
-    </w:p>
-    <w:p>
-      <w:pPr>
-        <w:pStyle w:val="Titolo1"/>
-      </w:pPr>
-      <w:bookmarkStart w:id="4" w:name="_Toc114671389"/>
-      <w:r>
-        <w:t>Connessione Dispositivo</w:t>
-      </w:r>
-      <w:bookmarkEnd w:id="4"/>
-    </w:p>
-    <w:p>
-      <w:r>
-        <w:rPr>
-          <w:noProof/>
-        </w:rPr>
-        <w:drawing>
-          <wp:anchor distT="0" distB="0" distL="114300" distR="114300" simplePos="0" relativeHeight="251673600" behindDoc="0" locked="0" layoutInCell="1" allowOverlap="1" wp14:anchorId="5235174F" wp14:editId="30B9BFA1">
-            <wp:simplePos x="0" y="0"/>
-            <wp:positionH relativeFrom="margin">
-              <wp:posOffset>1105535</wp:posOffset>
-            </wp:positionH>
-            <wp:positionV relativeFrom="margin">
-              <wp:posOffset>1280160</wp:posOffset>
-            </wp:positionV>
-            <wp:extent cx="4251960" cy="2385060"/>
-            <wp:effectExtent l="0" t="0" r="0" b="0"/>
-            <wp:wrapSquare wrapText="bothSides"/>
-            <wp:docPr id="10" name="Immagine 10"/>
-            <wp:cNvGraphicFramePr>
-              <a:graphicFrameLocks xmlns:a="http://schemas.openxmlformats.org/drawingml/2006/main" noChangeAspect="1"/>
-            </wp:cNvGraphicFramePr>
-            <a:graphic xmlns:a="http://schemas.openxmlformats.org/drawingml/2006/main">
-              <a:graphicData uri="http://schemas.openxmlformats.org/drawingml/2006/picture">
-                <pic:pic xmlns:pic="http://schemas.openxmlformats.org/drawingml/2006/picture">
-                  <pic:nvPicPr>
-                    <pic:cNvPr id="10" name="Immagine 10"/>
-                    <pic:cNvPicPr>
-                      <a:picLocks noChangeAspect="1" noChangeArrowheads="1"/>
-                    </pic:cNvPicPr>
-                  </pic:nvPicPr>
-                  <pic:blipFill>
-                    <a:blip r:embed="rId13">
-                      <a:extLst>
-                        <a:ext uri="{28A0092B-C50C-407E-A947-70E740481C1C}">
-                          <a14:useLocalDpi xmlns:a14="http://schemas.microsoft.com/office/drawing/2010/main" val="0"/>
-                        </a:ext>
-                      </a:extLst>
-                    </a:blip>
-                    <a:stretch>
-                      <a:fillRect/>
-                    </a:stretch>
-                  </pic:blipFill>
-                  <pic:spPr bwMode="auto">
-                    <a:xfrm>
-                      <a:off x="0" y="0"/>
-                      <a:ext cx="4251960" cy="2385060"/>
-                    </a:xfrm>
-                    <a:prstGeom prst="rect">
-                      <a:avLst/>
-                    </a:prstGeom>
-                    <a:noFill/>
-                    <a:ln>
-                      <a:noFill/>
-                    </a:ln>
-                  </pic:spPr>
-                </pic:pic>
-              </a:graphicData>
-            </a:graphic>
-            <wp14:sizeRelH relativeFrom="margin">
-              <wp14:pctWidth>0</wp14:pctWidth>
-            </wp14:sizeRelH>
-            <wp14:sizeRelV relativeFrom="margin">
-              <wp14:pctHeight>0</wp14:pctHeight>
-            </wp14:sizeRelV>
-          </wp:anchor>
-        </w:drawing>
-      </w:r>
-    </w:p>
-    <w:p/>
-    <w:p/>
-    <w:p/>
-    <w:p/>
-    <w:p/>
-    <w:p/>
-    <w:p>
-      <w:r>
-        <w:rPr>
-          <w:noProof/>
-        </w:rPr>
         <mc:AlternateContent>
           <mc:Choice Requires="wps">
             <w:drawing>
-              <wp:anchor distT="0" distB="0" distL="114300" distR="114300" simplePos="0" relativeHeight="251675648" behindDoc="0" locked="0" layoutInCell="1" allowOverlap="1" wp14:anchorId="18D66E90" wp14:editId="0229D3BA">
+              <wp:anchor distT="0" distB="0" distL="114300" distR="114300" simplePos="0" relativeHeight="251694080" behindDoc="0" locked="0" layoutInCell="1" allowOverlap="1" wp14:anchorId="0B2A3014" wp14:editId="51826208">
                 <wp:simplePos x="0" y="0"/>
                 <wp:positionH relativeFrom="column">
-                  <wp:posOffset>1102995</wp:posOffset>
+                  <wp:posOffset>1076325</wp:posOffset>
                 </wp:positionH>
                 <wp:positionV relativeFrom="paragraph">
-                  <wp:posOffset>102870</wp:posOffset>
+                  <wp:posOffset>3019425</wp:posOffset>
                 </wp:positionV>
-                <wp:extent cx="3987165" cy="190500"/>
-                <wp:effectExtent l="0" t="0" r="0" b="0"/>
-                <wp:wrapSquare wrapText="bothSides"/>
-                <wp:docPr id="11" name="Casella di testo 11"/>
-                <wp:cNvGraphicFramePr/>
-                <a:graphic xmlns:a="http://schemas.openxmlformats.org/drawingml/2006/main">
-                  <a:graphicData uri="http://schemas.microsoft.com/office/word/2010/wordprocessingShape">
-                    <wps:wsp>
-                      <wps:cNvSpPr txBox="1"/>
-                      <wps:spPr>
-                        <a:xfrm>
-                          <a:off x="0" y="0"/>
-                          <a:ext cx="3987165" cy="190500"/>
-                        </a:xfrm>
-                        <a:prstGeom prst="rect">
-                          <a:avLst/>
-                        </a:prstGeom>
-                        <a:solidFill>
-                          <a:prstClr val="white"/>
-                        </a:solidFill>
-                        <a:ln>
-                          <a:noFill/>
-                        </a:ln>
-                      </wps:spPr>
-                      <wps:txbx>
-                        <w:txbxContent>
-                          <w:p>
-                            <w:pPr>
-                              <w:pStyle w:val="Didascalia"/>
-                              <w:jc w:val="center"/>
-                              <w:rPr>
-                                <w:noProof/>
-                              </w:rPr>
-                            </w:pPr>
-                            <w:r>
-                              <w:t xml:space="preserve">Figura </w:t>
-                            </w:r>
-                            <w:fldSimple w:instr=" SEQ Figura \* ARABIC ">
-                              <w:r>
-                                <w:rPr>
-                                  <w:noProof/>
-                                </w:rPr>
-                                <w:t>4</w:t>
-                              </w:r>
-                            </w:fldSimple>
-                            <w:r>
-                              <w:t xml:space="preserve"> Schermata connessione dispositivo</w:t>
-                            </w:r>
-                          </w:p>
-                        </w:txbxContent>
-                      </wps:txbx>
-                      <wps:bodyPr rot="0" spcFirstLastPara="0" vertOverflow="overflow" horzOverflow="overflow" vert="horz" wrap="square" lIns="0" tIns="0" rIns="0" bIns="0" numCol="1" spcCol="0" rtlCol="0" fromWordArt="0" anchor="t" anchorCtr="0" forceAA="0" compatLnSpc="1">
-                        <a:prstTxWarp prst="textNoShape">
-                          <a:avLst/>
-                        </a:prstTxWarp>
-                        <a:noAutofit/>
-                      </wps:bodyPr>
-                    </wps:wsp>
-                  </a:graphicData>
-                </a:graphic>
-                <wp14:sizeRelV relativeFrom="margin">
-                  <wp14:pctHeight>0</wp14:pctHeight>
-                </wp14:sizeRelV>
-              </wp:anchor>
-            </w:drawing>
-          </mc:Choice>
-          <mc:Fallback>
-            <w:pict>
-              <v:shape w14:anchorId="18D66E90" id="Casella di testo 11" o:spid="_x0000_s1035" type="#_x0000_t202" style="position:absolute;margin-left:86.85pt;margin-top:8.1pt;width:313.95pt;height:15pt;z-index:251675648;visibility:visible;mso-wrap-style:square;mso-height-percent:0;mso-wrap-distance-left:9pt;mso-wrap-distance-top:0;mso-wrap-distance-right:9pt;mso-wrap-distance-bottom:0;mso-position-horizontal:absolute;mso-position-horizontal-relative:text;mso-position-vertical:absolute;mso-position-vertical-relative:text;mso-height-percent:0;mso-height-relative:margin;v-text-anchor:top" o:gfxdata="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" stroked="f">
-                <v:textbox inset="0,0,0,0">
-                  <w:txbxContent>
-                    <w:p>
-                      <w:pPr>
-                        <w:pStyle w:val="Didascalia"/>
-                        <w:jc w:val="center"/>
-                        <w:rPr>
-                          <w:noProof/>
-                        </w:rPr>
-                      </w:pPr>
-                      <w:r>
-                        <w:t xml:space="preserve">Figura </w:t>
-                      </w:r>
-                      <w:fldSimple w:instr=" SEQ Figura \* ARABIC ">
-                        <w:r>
-                          <w:rPr>
-                            <w:noProof/>
-                          </w:rPr>
-                          <w:t>4</w:t>
-                        </w:r>
-                      </w:fldSimple>
-                      <w:r>
-                        <w:t xml:space="preserve"> Schermata connessione dispositivo</w:t>
-                      </w:r>
-                    </w:p>
-                  </w:txbxContent>
-                </v:textbox>
-                <w10:wrap type="square"/>
-              </v:shape>
-            </w:pict>
-          </mc:Fallback>
-        </mc:AlternateContent>
-      </w:r>
-    </w:p>
-    <w:p>
-      <w:r>
-        <w:t>In questa schermata sarà possibile visualizzare i dispositivi disponibili per la Connessione, cliccando sulla propria voce nell’elenco e consequenzialmente cliccando sul pulsante Connetti, sarà possibile iniziare la fase di acquisizione.</w:t>
-      </w:r>
-    </w:p>
-    <w:p>
-      <w:r>
-        <w:t>Se si desidera inserire un nuovo soggetto, basterà cliccare sull’omonimo pulsante.</w:t>
-      </w:r>
-    </w:p>
-    <w:p/>
-    <w:p/>
-    <w:p>
-      <w:pPr>
-        <w:pStyle w:val="Titolo1"/>
-      </w:pPr>
-      <w:bookmarkStart w:id="5" w:name="_Toc114671390"/>
-      <w:r>
-        <w:lastRenderedPageBreak/>
-        <w:t>Somministrazione Task</w:t>
-      </w:r>
-      <w:bookmarkEnd w:id="5"/>
-    </w:p>
-    <w:p>
-      <w:r>
-        <w:rPr>
-          <w:noProof/>
-        </w:rPr>
-        <w:drawing>
-          <wp:anchor distT="0" distB="0" distL="114300" distR="114300" simplePos="0" relativeHeight="251677696" behindDoc="0" locked="0" layoutInCell="1" allowOverlap="1" wp14:anchorId="332FD03D" wp14:editId="30AD2022">
-            <wp:simplePos x="0" y="0"/>
-            <wp:positionH relativeFrom="margin">
-              <wp:align>center</wp:align>
-            </wp:positionH>
-            <wp:positionV relativeFrom="margin">
-              <wp:posOffset>357422</wp:posOffset>
-            </wp:positionV>
-            <wp:extent cx="4150360" cy="2613660"/>
-            <wp:effectExtent l="0" t="0" r="2540" b="0"/>
-            <wp:wrapSquare wrapText="bothSides"/>
-            <wp:docPr id="13" name="Immagine 13" descr="Immagine che contiene testo&#10;&#10;Descrizione generata automaticamente"/>
-            <wp:cNvGraphicFramePr>
-              <a:graphicFrameLocks xmlns:a="http://schemas.openxmlformats.org/drawingml/2006/main" noChangeAspect="1"/>
-            </wp:cNvGraphicFramePr>
-            <a:graphic xmlns:a="http://schemas.openxmlformats.org/drawingml/2006/main">
-              <a:graphicData uri="http://schemas.openxmlformats.org/drawingml/2006/picture">
-                <pic:pic xmlns:pic="http://schemas.openxmlformats.org/drawingml/2006/picture">
-                  <pic:nvPicPr>
-                    <pic:cNvPr id="13" name="Immagine 13" descr="Immagine che contiene testo&#10;&#10;Descrizione generata automaticamente"/>
-                    <pic:cNvPicPr>
-                      <a:picLocks noChangeAspect="1" noChangeArrowheads="1"/>
-                    </pic:cNvPicPr>
-                  </pic:nvPicPr>
-                  <pic:blipFill>
-                    <a:blip r:embed="rId14">
-                      <a:extLst>
-                        <a:ext uri="{28A0092B-C50C-407E-A947-70E740481C1C}">
-                          <a14:useLocalDpi xmlns:a14="http://schemas.microsoft.com/office/drawing/2010/main" val="0"/>
-                        </a:ext>
-                      </a:extLst>
-                    </a:blip>
-                    <a:srcRect/>
-                    <a:stretch>
-                      <a:fillRect/>
-                    </a:stretch>
-                  </pic:blipFill>
-                  <pic:spPr bwMode="auto">
-                    <a:xfrm>
-                      <a:off x="0" y="0"/>
-                      <a:ext cx="4150360" cy="2613660"/>
-                    </a:xfrm>
-                    <a:prstGeom prst="rect">
-                      <a:avLst/>
-                    </a:prstGeom>
-                    <a:noFill/>
-                    <a:ln>
-                      <a:noFill/>
-                    </a:ln>
-                  </pic:spPr>
-                </pic:pic>
-              </a:graphicData>
-            </a:graphic>
-            <wp14:sizeRelH relativeFrom="margin">
-              <wp14:pctWidth>0</wp14:pctWidth>
-            </wp14:sizeRelH>
-            <wp14:sizeRelV relativeFrom="margin">
-              <wp14:pctHeight>0</wp14:pctHeight>
-            </wp14:sizeRelV>
-          </wp:anchor>
-        </w:drawing>
-      </w:r>
-    </w:p>
-    <w:p/>
-    <w:p/>
-    <w:p/>
-    <w:p/>
-    <w:p/>
-    <w:p/>
-    <w:p>
-      <w:r>
-        <w:rPr>
-          <w:noProof/>
-        </w:rPr>
-        <mc:AlternateContent>
-          <mc:Choice Requires="wps">
-            <w:drawing>
-              <wp:anchor distT="0" distB="0" distL="114300" distR="114300" simplePos="0" relativeHeight="251679744" behindDoc="0" locked="0" layoutInCell="1" allowOverlap="1" wp14:anchorId="144C8909" wp14:editId="7A2EF2C0">
-                <wp:simplePos x="0" y="0"/>
-                <wp:positionH relativeFrom="column">
-                  <wp:posOffset>1604176</wp:posOffset>
-                </wp:positionH>
-                <wp:positionV relativeFrom="paragraph">
-                  <wp:posOffset>9111</wp:posOffset>
-                </wp:positionV>
-                <wp:extent cx="1232452" cy="135172"/>
-                <wp:effectExtent l="0" t="0" r="6350" b="0"/>
+                <wp:extent cx="2676525" cy="142875"/>
+                <wp:effectExtent l="0" t="0" r="28575" b="28575"/>
                 <wp:wrapNone/>
-                <wp:docPr id="15" name="Rettangolo 15"/>
+                <wp:docPr id="30" name="Rettangolo 30"/>
                 <wp:cNvGraphicFramePr/>
                 <a:graphic xmlns:a="http://schemas.openxmlformats.org/drawingml/2006/main">
                   <a:graphicData uri="http://schemas.microsoft.com/office/word/2010/wordprocessingShape">
@@ -2754,17 +3319,11 @@
                       <wps:spPr>
                         <a:xfrm>
                           <a:off x="0" y="0"/>
-                          <a:ext cx="1232452" cy="135172"/>
+                          <a:ext cx="2676525" cy="142875"/>
                         </a:xfrm>
                         <a:prstGeom prst="rect">
                           <a:avLst/>
                         </a:prstGeom>
-                        <a:solidFill>
-                          <a:srgbClr val="FF0000"/>
-                        </a:solidFill>
-                        <a:ln>
-                          <a:noFill/>
-                        </a:ln>
                       </wps:spPr>
                       <wps:style>
                         <a:lnRef idx="2">
@@ -2802,13 +3361,11 @@
           </mc:Choice>
           <mc:Fallback>
             <w:pict>
-              <v:rect w14:anchorId="01D1AABE" id="Rettangolo 15" o:spid="_x0000_s1026" style="position:absolute;margin-left:126.3pt;margin-top:.7pt;width:97.05pt;height:10.65pt;z-index:251679744;visibility:visible;mso-wrap-style:square;mso-width-percent:0;mso-height-percent:0;mso-wrap-distance-left:9pt;mso-wrap-distance-top:0;mso-wrap-distance-right:9pt;mso-wrap-distance-bottom:0;mso-position-horizontal:absolute;mso-position-horizontal-relative:text;mso-position-vertical:absolute;mso-position-vertical-relative:text;mso-width-percent:0;mso-height-percent:0;mso-width-relative:margin;mso-height-relative:margin;v-text-anchor:middle" o:gfxdata="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" fillcolor="red" stroked="f" strokeweight="1pt"/>
+              <v:rect w14:anchorId="5D9E9E40" id="Rettangolo 30" o:spid="_x0000_s1026" style="position:absolute;margin-left:84.75pt;margin-top:237.75pt;width:210.75pt;height:11.25pt;z-index:251694080;visibility:visible;mso-wrap-style:square;mso-width-percent:0;mso-height-percent:0;mso-wrap-distance-left:9pt;mso-wrap-distance-top:0;mso-wrap-distance-right:9pt;mso-wrap-distance-bottom:0;mso-position-horizontal:absolute;mso-position-horizontal-relative:text;mso-position-vertical:absolute;mso-position-vertical-relative:text;mso-width-percent:0;mso-height-percent:0;mso-width-relative:margin;mso-height-relative:margin;v-text-anchor:middle" o:gfxdata="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" fillcolor="#4472c4 [3204]" strokecolor="#1f3763 [1604]" strokeweight="1pt"/>
             </w:pict>
           </mc:Fallback>
         </mc:AlternateContent>
       </w:r>
-    </w:p>
-    <w:p>
       <w:r>
         <w:rPr>
           <w:noProof/>
@@ -2816,629 +3373,13 @@
         <mc:AlternateContent>
           <mc:Choice Requires="wps">
             <w:drawing>
-              <wp:anchor distT="0" distB="0" distL="114300" distR="114300" simplePos="0" relativeHeight="251681792" behindDoc="0" locked="0" layoutInCell="1" allowOverlap="1" wp14:anchorId="783F0B18" wp14:editId="6E7EF5D3">
-                <wp:simplePos x="0" y="0"/>
-                <wp:positionH relativeFrom="column">
-                  <wp:posOffset>593421</wp:posOffset>
-                </wp:positionH>
-                <wp:positionV relativeFrom="paragraph">
-                  <wp:posOffset>5245</wp:posOffset>
-                </wp:positionV>
-                <wp:extent cx="4786630" cy="198755"/>
-                <wp:effectExtent l="0" t="0" r="0" b="0"/>
-                <wp:wrapSquare wrapText="bothSides"/>
-                <wp:docPr id="17" name="Casella di testo 17"/>
-                <wp:cNvGraphicFramePr/>
-                <a:graphic xmlns:a="http://schemas.openxmlformats.org/drawingml/2006/main">
-                  <a:graphicData uri="http://schemas.microsoft.com/office/word/2010/wordprocessingShape">
-                    <wps:wsp>
-                      <wps:cNvSpPr txBox="1"/>
-                      <wps:spPr>
-                        <a:xfrm>
-                          <a:off x="0" y="0"/>
-                          <a:ext cx="4786630" cy="198755"/>
-                        </a:xfrm>
-                        <a:prstGeom prst="rect">
-                          <a:avLst/>
-                        </a:prstGeom>
-                        <a:solidFill>
-                          <a:prstClr val="white"/>
-                        </a:solidFill>
-                        <a:ln>
-                          <a:noFill/>
-                        </a:ln>
-                      </wps:spPr>
-                      <wps:txbx>
-                        <w:txbxContent>
-                          <w:p>
-                            <w:pPr>
-                              <w:pStyle w:val="Didascalia"/>
-                              <w:jc w:val="center"/>
-                              <w:rPr>
-                                <w:rFonts w:ascii="Arial" w:hAnsi="Arial"/>
-                                <w:noProof/>
-                                <w:color w:val="538135" w:themeColor="accent6" w:themeShade="BF"/>
-                                <w:sz w:val="40"/>
-                                <w:szCs w:val="40"/>
-                              </w:rPr>
-                            </w:pPr>
-                            <w:r>
-                              <w:t xml:space="preserve">Figura </w:t>
-                            </w:r>
-                            <w:fldSimple w:instr=" SEQ Figura \* ARABIC ">
-                              <w:r>
-                                <w:rPr>
-                                  <w:noProof/>
-                                </w:rPr>
-                                <w:t>5</w:t>
-                              </w:r>
-                            </w:fldSimple>
-                            <w:r>
-                              <w:t xml:space="preserve"> schermata Esperimento</w:t>
-                            </w:r>
-                          </w:p>
-                        </w:txbxContent>
-                      </wps:txbx>
-                      <wps:bodyPr rot="0" spcFirstLastPara="0" vertOverflow="overflow" horzOverflow="overflow" vert="horz" wrap="square" lIns="0" tIns="0" rIns="0" bIns="0" numCol="1" spcCol="0" rtlCol="0" fromWordArt="0" anchor="t" anchorCtr="0" forceAA="0" compatLnSpc="1">
-                        <a:prstTxWarp prst="textNoShape">
-                          <a:avLst/>
-                        </a:prstTxWarp>
-                        <a:noAutofit/>
-                      </wps:bodyPr>
-                    </wps:wsp>
-                  </a:graphicData>
-                </a:graphic>
-                <wp14:sizeRelV relativeFrom="margin">
-                  <wp14:pctHeight>0</wp14:pctHeight>
-                </wp14:sizeRelV>
-              </wp:anchor>
-            </w:drawing>
-          </mc:Choice>
-          <mc:Fallback>
-            <w:pict>
-              <v:shape w14:anchorId="783F0B18" id="Casella di testo 17" o:spid="_x0000_s1036" type="#_x0000_t202" style="position:absolute;margin-left:46.75pt;margin-top:.4pt;width:376.9pt;height:15.65pt;z-index:251681792;visibility:visible;mso-wrap-style:square;mso-height-percent:0;mso-wrap-distance-left:9pt;mso-wrap-distance-top:0;mso-wrap-distance-right:9pt;mso-wrap-distance-bottom:0;mso-position-horizontal:absolute;mso-position-horizontal-relative:text;mso-position-vertical:absolute;mso-position-vertical-relative:text;mso-height-percent:0;mso-height-relative:margin;v-text-anchor:top" o:gfxdata="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" stroked="f">
-                <v:textbox inset="0,0,0,0">
-                  <w:txbxContent>
-                    <w:p>
-                      <w:pPr>
-                        <w:pStyle w:val="Didascalia"/>
-                        <w:jc w:val="center"/>
-                        <w:rPr>
-                          <w:rFonts w:ascii="Arial" w:hAnsi="Arial"/>
-                          <w:noProof/>
-                          <w:color w:val="538135" w:themeColor="accent6" w:themeShade="BF"/>
-                          <w:sz w:val="40"/>
-                          <w:szCs w:val="40"/>
-                        </w:rPr>
-                      </w:pPr>
-                      <w:r>
-                        <w:t xml:space="preserve">Figura </w:t>
-                      </w:r>
-                      <w:fldSimple w:instr=" SEQ Figura \* ARABIC ">
-                        <w:r>
-                          <w:rPr>
-                            <w:noProof/>
-                          </w:rPr>
-                          <w:t>5</w:t>
-                        </w:r>
-                      </w:fldSimple>
-                      <w:r>
-                        <w:t xml:space="preserve"> schermata Esperimento</w:t>
-                      </w:r>
-                    </w:p>
-                  </w:txbxContent>
-                </v:textbox>
-                <w10:wrap type="square"/>
-              </v:shape>
-            </w:pict>
-          </mc:Fallback>
-        </mc:AlternateContent>
-      </w:r>
-    </w:p>
-    <w:p>
-      <w:r>
-        <w:t>Una volta effettuata la connessione con il</w:t>
-      </w:r>
-      <w:r>
-        <w:t xml:space="preserve"> dispositivo, si aprirà la Finestra Esperimento, nella quale verrà mostrato il Nome e Cognome del Soggetto attuale, il numero totale dei Task facenti parte dell’esperimento e il prossimo Task che verrà somministrato, oltre alle informazioni dell’output Dati e dello stato di Connessione del Device, per essere sicuri che l’acquisizione vada a buon fine.</w:t>
-      </w:r>
-    </w:p>
-    <w:p>
-      <w:r>
-        <w:rPr>
-          <w:noProof/>
-        </w:rPr>
-        <w:drawing>
-          <wp:anchor distT="0" distB="0" distL="114300" distR="114300" simplePos="0" relativeHeight="251676672" behindDoc="0" locked="0" layoutInCell="1" allowOverlap="1" wp14:anchorId="7FACE764" wp14:editId="396410BE">
-            <wp:simplePos x="0" y="0"/>
-            <wp:positionH relativeFrom="margin">
-              <wp:align>center</wp:align>
-            </wp:positionH>
-            <wp:positionV relativeFrom="margin">
-              <wp:posOffset>4325344</wp:posOffset>
-            </wp:positionV>
-            <wp:extent cx="4452620" cy="2763520"/>
-            <wp:effectExtent l="0" t="0" r="5080" b="0"/>
-            <wp:wrapSquare wrapText="bothSides"/>
-            <wp:docPr id="12" name="Immagine 12"/>
-            <wp:cNvGraphicFramePr>
-              <a:graphicFrameLocks xmlns:a="http://schemas.openxmlformats.org/drawingml/2006/main" noChangeAspect="1"/>
-            </wp:cNvGraphicFramePr>
-            <a:graphic xmlns:a="http://schemas.openxmlformats.org/drawingml/2006/main">
-              <a:graphicData uri="http://schemas.openxmlformats.org/drawingml/2006/picture">
-                <pic:pic xmlns:pic="http://schemas.openxmlformats.org/drawingml/2006/picture">
-                  <pic:nvPicPr>
-                    <pic:cNvPr id="0" name="Picture 7"/>
-                    <pic:cNvPicPr>
-                      <a:picLocks noChangeAspect="1" noChangeArrowheads="1"/>
-                    </pic:cNvPicPr>
-                  </pic:nvPicPr>
-                  <pic:blipFill>
-                    <a:blip r:embed="rId15">
-                      <a:extLst>
-                        <a:ext uri="{28A0092B-C50C-407E-A947-70E740481C1C}">
-                          <a14:useLocalDpi xmlns:a14="http://schemas.microsoft.com/office/drawing/2010/main" val="0"/>
-                        </a:ext>
-                      </a:extLst>
-                    </a:blip>
-                    <a:srcRect/>
-                    <a:stretch>
-                      <a:fillRect/>
-                    </a:stretch>
-                  </pic:blipFill>
-                  <pic:spPr bwMode="auto">
-                    <a:xfrm>
-                      <a:off x="0" y="0"/>
-                      <a:ext cx="4452620" cy="2763520"/>
-                    </a:xfrm>
-                    <a:prstGeom prst="rect">
-                      <a:avLst/>
-                    </a:prstGeom>
-                    <a:noFill/>
-                    <a:ln>
-                      <a:noFill/>
-                    </a:ln>
-                  </pic:spPr>
-                </pic:pic>
-              </a:graphicData>
-            </a:graphic>
-            <wp14:sizeRelH relativeFrom="margin">
-              <wp14:pctWidth>0</wp14:pctWidth>
-            </wp14:sizeRelH>
-            <wp14:sizeRelV relativeFrom="margin">
-              <wp14:pctHeight>0</wp14:pctHeight>
-            </wp14:sizeRelV>
-          </wp:anchor>
-        </w:drawing>
-      </w:r>
-    </w:p>
-    <w:p/>
-    <w:p/>
-    <w:p/>
-    <w:p/>
-    <w:p/>
-    <w:p/>
-    <w:p>
-      <w:r>
-        <w:rPr>
-          <w:noProof/>
-        </w:rPr>
-        <mc:AlternateContent>
-          <mc:Choice Requires="wps">
-            <w:drawing>
-              <wp:anchor distT="0" distB="0" distL="114300" distR="114300" simplePos="0" relativeHeight="251687936" behindDoc="0" locked="0" layoutInCell="1" allowOverlap="1" wp14:anchorId="295AD4F8" wp14:editId="76EACC45">
-                <wp:simplePos x="0" y="0"/>
-                <wp:positionH relativeFrom="column">
-                  <wp:posOffset>1492857</wp:posOffset>
-                </wp:positionH>
-                <wp:positionV relativeFrom="paragraph">
-                  <wp:posOffset>124212</wp:posOffset>
-                </wp:positionV>
-                <wp:extent cx="1311966" cy="111318"/>
-                <wp:effectExtent l="0" t="0" r="2540" b="3175"/>
-                <wp:wrapNone/>
-                <wp:docPr id="20" name="Rettangolo 20"/>
-                <wp:cNvGraphicFramePr/>
-                <a:graphic xmlns:a="http://schemas.openxmlformats.org/drawingml/2006/main">
-                  <a:graphicData uri="http://schemas.microsoft.com/office/word/2010/wordprocessingShape">
-                    <wps:wsp>
-                      <wps:cNvSpPr/>
-                      <wps:spPr>
-                        <a:xfrm>
-                          <a:off x="0" y="0"/>
-                          <a:ext cx="1311966" cy="111318"/>
-                        </a:xfrm>
-                        <a:prstGeom prst="rect">
-                          <a:avLst/>
-                        </a:prstGeom>
-                        <a:solidFill>
-                          <a:srgbClr val="FF0000"/>
-                        </a:solidFill>
-                        <a:ln>
-                          <a:noFill/>
-                        </a:ln>
-                      </wps:spPr>
-                      <wps:style>
-                        <a:lnRef idx="2">
-                          <a:schemeClr val="accent1">
-                            <a:shade val="50000"/>
-                          </a:schemeClr>
-                        </a:lnRef>
-                        <a:fillRef idx="1">
-                          <a:schemeClr val="accent1"/>
-                        </a:fillRef>
-                        <a:effectRef idx="0">
-                          <a:schemeClr val="accent1"/>
-                        </a:effectRef>
-                        <a:fontRef idx="minor">
-                          <a:schemeClr val="lt1"/>
-                        </a:fontRef>
-                      </wps:style>
-                      <wps:bodyPr rot="0" spcFirstLastPara="0" vertOverflow="overflow" horzOverflow="overflow" vert="horz" wrap="square" lIns="91440" tIns="45720" rIns="91440" bIns="45720" numCol="1" spcCol="0" rtlCol="0" fromWordArt="0" anchor="ctr" anchorCtr="0" forceAA="0" compatLnSpc="1">
-                        <a:prstTxWarp prst="textNoShape">
-                          <a:avLst/>
-                        </a:prstTxWarp>
-                        <a:noAutofit/>
-                      </wps:bodyPr>
-                    </wps:wsp>
-                  </a:graphicData>
-                </a:graphic>
-                <wp14:sizeRelH relativeFrom="margin">
-                  <wp14:pctWidth>0</wp14:pctWidth>
-                </wp14:sizeRelH>
-                <wp14:sizeRelV relativeFrom="margin">
-                  <wp14:pctHeight>0</wp14:pctHeight>
-                </wp14:sizeRelV>
-              </wp:anchor>
-            </w:drawing>
-          </mc:Choice>
-          <mc:Fallback>
-            <w:pict>
-              <v:rect w14:anchorId="5752226C" id="Rettangolo 20" o:spid="_x0000_s1026" style="position:absolute;margin-left:117.55pt;margin-top:9.8pt;width:103.3pt;height:8.75pt;z-index:251687936;visibility:visible;mso-wrap-style:square;mso-width-percent:0;mso-height-percent:0;mso-wrap-distance-left:9pt;mso-wrap-distance-top:0;mso-wrap-distance-right:9pt;mso-wrap-distance-bottom:0;mso-position-horizontal:absolute;mso-position-horizontal-relative:text;mso-position-vertical:absolute;mso-position-vertical-relative:text;mso-width-percent:0;mso-height-percent:0;mso-width-relative:margin;mso-height-relative:margin;v-text-anchor:middle" o:gfxdata="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" fillcolor="red" stroked="f" strokeweight="1pt"/>
-            </w:pict>
-          </mc:Fallback>
-        </mc:AlternateContent>
-      </w:r>
-    </w:p>
-    <w:p>
-      <w:r>
-        <w:rPr>
-          <w:noProof/>
-        </w:rPr>
-        <mc:AlternateContent>
-          <mc:Choice Requires="wps">
-            <w:drawing>
-              <wp:anchor distT="0" distB="0" distL="114300" distR="114300" simplePos="0" relativeHeight="251683840" behindDoc="0" locked="0" layoutInCell="1" allowOverlap="1" wp14:anchorId="7A72A3A9" wp14:editId="4350A93D">
-                <wp:simplePos x="0" y="0"/>
-                <wp:positionH relativeFrom="column">
-                  <wp:posOffset>697230</wp:posOffset>
-                </wp:positionH>
-                <wp:positionV relativeFrom="paragraph">
-                  <wp:posOffset>80865</wp:posOffset>
-                </wp:positionV>
-                <wp:extent cx="4794250" cy="222250"/>
-                <wp:effectExtent l="0" t="0" r="6350" b="6350"/>
-                <wp:wrapSquare wrapText="bothSides"/>
-                <wp:docPr id="18" name="Casella di testo 18"/>
-                <wp:cNvGraphicFramePr/>
-                <a:graphic xmlns:a="http://schemas.openxmlformats.org/drawingml/2006/main">
-                  <a:graphicData uri="http://schemas.microsoft.com/office/word/2010/wordprocessingShape">
-                    <wps:wsp>
-                      <wps:cNvSpPr txBox="1"/>
-                      <wps:spPr>
-                        <a:xfrm>
-                          <a:off x="0" y="0"/>
-                          <a:ext cx="4794250" cy="222250"/>
-                        </a:xfrm>
-                        <a:prstGeom prst="rect">
-                          <a:avLst/>
-                        </a:prstGeom>
-                        <a:solidFill>
-                          <a:prstClr val="white"/>
-                        </a:solidFill>
-                        <a:ln>
-                          <a:noFill/>
-                        </a:ln>
-                      </wps:spPr>
-                      <wps:txbx>
-                        <w:txbxContent>
-                          <w:p>
-                            <w:pPr>
-                              <w:pStyle w:val="Didascalia"/>
-                              <w:jc w:val="center"/>
-                              <w:rPr>
-                                <w:noProof/>
-                              </w:rPr>
-                            </w:pPr>
-                            <w:r>
-                              <w:t xml:space="preserve">Figura </w:t>
-                            </w:r>
-                            <w:fldSimple w:instr=" SEQ Figura \* ARABIC ">
-                              <w:r>
-                                <w:rPr>
-                                  <w:noProof/>
-                                </w:rPr>
-                                <w:t>6</w:t>
-                              </w:r>
-                            </w:fldSimple>
-                            <w:r>
-                              <w:t xml:space="preserve"> Salvataggio o Ripetizione Task</w:t>
-                            </w:r>
-                          </w:p>
-                        </w:txbxContent>
-                      </wps:txbx>
-                      <wps:bodyPr rot="0" spcFirstLastPara="0" vertOverflow="overflow" horzOverflow="overflow" vert="horz" wrap="square" lIns="0" tIns="0" rIns="0" bIns="0" numCol="1" spcCol="0" rtlCol="0" fromWordArt="0" anchor="t" anchorCtr="0" forceAA="0" compatLnSpc="1">
-                        <a:prstTxWarp prst="textNoShape">
-                          <a:avLst/>
-                        </a:prstTxWarp>
-                        <a:noAutofit/>
-                      </wps:bodyPr>
-                    </wps:wsp>
-                  </a:graphicData>
-                </a:graphic>
-                <wp14:sizeRelV relativeFrom="margin">
-                  <wp14:pctHeight>0</wp14:pctHeight>
-                </wp14:sizeRelV>
-              </wp:anchor>
-            </w:drawing>
-          </mc:Choice>
-          <mc:Fallback>
-            <w:pict>
-              <v:shape w14:anchorId="7A72A3A9" id="Casella di testo 18" o:spid="_x0000_s1037" type="#_x0000_t202" style="position:absolute;margin-left:54.9pt;margin-top:6.35pt;width:377.5pt;height:17.5pt;z-index:251683840;visibility:visible;mso-wrap-style:square;mso-height-percent:0;mso-wrap-distance-left:9pt;mso-wrap-distance-top:0;mso-wrap-distance-right:9pt;mso-wrap-distance-bottom:0;mso-position-horizontal:absolute;mso-position-horizontal-relative:text;mso-position-vertical:absolute;mso-position-vertical-relative:text;mso-height-percent:0;mso-height-relative:margin;v-text-anchor:top" o:gfxdata="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" stroked="f">
-                <v:textbox inset="0,0,0,0">
-                  <w:txbxContent>
-                    <w:p>
-                      <w:pPr>
-                        <w:pStyle w:val="Didascalia"/>
-                        <w:jc w:val="center"/>
-                        <w:rPr>
-                          <w:noProof/>
-                        </w:rPr>
-                      </w:pPr>
-                      <w:r>
-                        <w:t xml:space="preserve">Figura </w:t>
-                      </w:r>
-                      <w:fldSimple w:instr=" SEQ Figura \* ARABIC ">
-                        <w:r>
-                          <w:rPr>
-                            <w:noProof/>
-                          </w:rPr>
-                          <w:t>6</w:t>
-                        </w:r>
-                      </w:fldSimple>
-                      <w:r>
-                        <w:t xml:space="preserve"> Salvataggio o Ripetizione Task</w:t>
-                      </w:r>
-                    </w:p>
-                  </w:txbxContent>
-                </v:textbox>
-                <w10:wrap type="square"/>
-              </v:shape>
-            </w:pict>
-          </mc:Fallback>
-        </mc:AlternateContent>
-      </w:r>
-    </w:p>
-    <w:p>
-      <w:r>
-        <w:t xml:space="preserve">Per iniziare il Task sarà sufficiente premere il pulsante “Somministra Task”, il quale abiliterà il pulsante in corrispondenza di </w:t>
-      </w:r>
-      <w:r>
-        <w:rPr>
-          <w:b/>
-          <w:bCs/>
-        </w:rPr>
-        <w:t>Acquisizione</w:t>
-      </w:r>
-      <w:r>
-        <w:t xml:space="preserve"> e aprirà l’immagine da eseguire come Task, direttamente sullo schermo della Wacom One. Terminata la fase di acquisizione, basterà premere il pulsante Salva. Nel caso in cui sia necessario ripetere l’esperimento</w:t>
-      </w:r>
-      <w:r>
-        <w:t xml:space="preserve">, </w:t>
-      </w:r>
-      <w:r>
-        <w:t>basterà premere il pulsante “</w:t>
-      </w:r>
-      <w:r>
-        <w:rPr>
-          <w:b/>
-          <w:bCs/>
-        </w:rPr>
-        <w:t>No, Ripeti</w:t>
-      </w:r>
-      <w:r>
-        <w:t>”</w:t>
-      </w:r>
-      <w:r>
-        <w:t>,</w:t>
-      </w:r>
-      <w:r>
-        <w:t xml:space="preserve"> </w:t>
-      </w:r>
-      <w:r>
-        <w:rPr>
-          <w:b/>
-          <w:bCs/>
-        </w:rPr>
-        <w:t>FIGURA 6</w:t>
-      </w:r>
-      <w:r>
-        <w:t xml:space="preserve"> altr</w:t>
-      </w:r>
-      <w:r>
-        <w:t>imenti</w:t>
-      </w:r>
-      <w:r>
-        <w:t xml:space="preserve"> si procederà con il salvataggio dei dati e con il Task successivo.</w:t>
-      </w:r>
-    </w:p>
-    <w:p/>
-    <w:p>
-      <w:r>
-        <w:rPr>
-          <w:noProof/>
-        </w:rPr>
-        <w:lastRenderedPageBreak/>
-        <w:drawing>
-          <wp:anchor distT="0" distB="0" distL="114300" distR="114300" simplePos="0" relativeHeight="251678720" behindDoc="0" locked="0" layoutInCell="1" allowOverlap="1" wp14:anchorId="6701A7E2" wp14:editId="2C017A6C">
-            <wp:simplePos x="0" y="0"/>
-            <wp:positionH relativeFrom="margin">
-              <wp:posOffset>765092</wp:posOffset>
-            </wp:positionH>
-            <wp:positionV relativeFrom="margin">
-              <wp:posOffset>-492595</wp:posOffset>
-            </wp:positionV>
-            <wp:extent cx="4794637" cy="2970194"/>
-            <wp:effectExtent l="0" t="0" r="6350" b="1905"/>
-            <wp:wrapSquare wrapText="bothSides"/>
-            <wp:docPr id="14" name="Immagine 14"/>
-            <wp:cNvGraphicFramePr>
-              <a:graphicFrameLocks xmlns:a="http://schemas.openxmlformats.org/drawingml/2006/main" noChangeAspect="1"/>
-            </wp:cNvGraphicFramePr>
-            <a:graphic xmlns:a="http://schemas.openxmlformats.org/drawingml/2006/main">
-              <a:graphicData uri="http://schemas.openxmlformats.org/drawingml/2006/picture">
-                <pic:pic xmlns:pic="http://schemas.openxmlformats.org/drawingml/2006/picture">
-                  <pic:nvPicPr>
-                    <pic:cNvPr id="0" name="Picture 9"/>
-                    <pic:cNvPicPr>
-                      <a:picLocks noChangeAspect="1" noChangeArrowheads="1"/>
-                    </pic:cNvPicPr>
-                  </pic:nvPicPr>
-                  <pic:blipFill>
-                    <a:blip r:embed="rId16">
-                      <a:extLst>
-                        <a:ext uri="{28A0092B-C50C-407E-A947-70E740481C1C}">
-                          <a14:useLocalDpi xmlns:a14="http://schemas.microsoft.com/office/drawing/2010/main" val="0"/>
-                        </a:ext>
-                      </a:extLst>
-                    </a:blip>
-                    <a:srcRect/>
-                    <a:stretch>
-                      <a:fillRect/>
-                    </a:stretch>
-                  </pic:blipFill>
-                  <pic:spPr bwMode="auto">
-                    <a:xfrm>
-                      <a:off x="0" y="0"/>
-                      <a:ext cx="4794637" cy="2970194"/>
-                    </a:xfrm>
-                    <a:prstGeom prst="rect">
-                      <a:avLst/>
-                    </a:prstGeom>
-                    <a:noFill/>
-                    <a:ln>
-                      <a:noFill/>
-                    </a:ln>
-                  </pic:spPr>
-                </pic:pic>
-              </a:graphicData>
-            </a:graphic>
-          </wp:anchor>
-        </w:drawing>
-      </w:r>
-    </w:p>
-    <w:p/>
-    <w:p/>
-    <w:p/>
-    <w:p/>
-    <w:p/>
-    <w:p>
-      <w:r>
-        <w:rPr>
-          <w:noProof/>
-        </w:rPr>
-        <mc:AlternateContent>
-          <mc:Choice Requires="wps">
-            <w:drawing>
-              <wp:anchor distT="0" distB="0" distL="114300" distR="114300" simplePos="0" relativeHeight="251689984" behindDoc="0" locked="0" layoutInCell="1" allowOverlap="1" wp14:anchorId="41D623B7" wp14:editId="34800830">
-                <wp:simplePos x="0" y="0"/>
-                <wp:positionH relativeFrom="column">
-                  <wp:posOffset>1421295</wp:posOffset>
-                </wp:positionH>
-                <wp:positionV relativeFrom="paragraph">
-                  <wp:posOffset>178766</wp:posOffset>
-                </wp:positionV>
-                <wp:extent cx="1423283" cy="135172"/>
-                <wp:effectExtent l="0" t="0" r="5715" b="0"/>
-                <wp:wrapNone/>
-                <wp:docPr id="21" name="Rettangolo 21"/>
-                <wp:cNvGraphicFramePr/>
-                <a:graphic xmlns:a="http://schemas.openxmlformats.org/drawingml/2006/main">
-                  <a:graphicData uri="http://schemas.microsoft.com/office/word/2010/wordprocessingShape">
-                    <wps:wsp>
-                      <wps:cNvSpPr/>
-                      <wps:spPr>
-                        <a:xfrm>
-                          <a:off x="0" y="0"/>
-                          <a:ext cx="1423283" cy="135172"/>
-                        </a:xfrm>
-                        <a:prstGeom prst="rect">
-                          <a:avLst/>
-                        </a:prstGeom>
-                        <a:solidFill>
-                          <a:srgbClr val="FF0000"/>
-                        </a:solidFill>
-                        <a:ln>
-                          <a:noFill/>
-                        </a:ln>
-                      </wps:spPr>
-                      <wps:style>
-                        <a:lnRef idx="2">
-                          <a:schemeClr val="accent1">
-                            <a:shade val="50000"/>
-                          </a:schemeClr>
-                        </a:lnRef>
-                        <a:fillRef idx="1">
-                          <a:schemeClr val="accent1"/>
-                        </a:fillRef>
-                        <a:effectRef idx="0">
-                          <a:schemeClr val="accent1"/>
-                        </a:effectRef>
-                        <a:fontRef idx="minor">
-                          <a:schemeClr val="lt1"/>
-                        </a:fontRef>
-                      </wps:style>
-                      <wps:bodyPr rot="0" spcFirstLastPara="0" vertOverflow="overflow" horzOverflow="overflow" vert="horz" wrap="square" lIns="91440" tIns="45720" rIns="91440" bIns="45720" numCol="1" spcCol="0" rtlCol="0" fromWordArt="0" anchor="ctr" anchorCtr="0" forceAA="0" compatLnSpc="1">
-                        <a:prstTxWarp prst="textNoShape">
-                          <a:avLst/>
-                        </a:prstTxWarp>
-                        <a:noAutofit/>
-                      </wps:bodyPr>
-                    </wps:wsp>
-                  </a:graphicData>
-                </a:graphic>
-                <wp14:sizeRelH relativeFrom="margin">
-                  <wp14:pctWidth>0</wp14:pctWidth>
-                </wp14:sizeRelH>
-                <wp14:sizeRelV relativeFrom="margin">
-                  <wp14:pctHeight>0</wp14:pctHeight>
-                </wp14:sizeRelV>
-              </wp:anchor>
-            </w:drawing>
-          </mc:Choice>
-          <mc:Fallback>
-            <w:pict>
-              <v:rect w14:anchorId="303541EC" id="Rettangolo 21" o:spid="_x0000_s1026" style="position:absolute;margin-left:111.9pt;margin-top:14.1pt;width:112.05pt;height:10.65pt;z-index:251689984;visibility:visible;mso-wrap-style:square;mso-width-percent:0;mso-height-percent:0;mso-wrap-distance-left:9pt;mso-wrap-distance-top:0;mso-wrap-distance-right:9pt;mso-wrap-distance-bottom:0;mso-position-horizontal:absolute;mso-position-horizontal-relative:text;mso-position-vertical:absolute;mso-position-vertical-relative:text;mso-width-percent:0;mso-height-percent:0;mso-width-relative:margin;mso-height-relative:margin;v-text-anchor:middle" o:gfxdata="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" fillcolor="red" stroked="f" strokeweight="1pt"/>
-            </w:pict>
-          </mc:Fallback>
-        </mc:AlternateContent>
-      </w:r>
-    </w:p>
-    <w:p>
-      <w:r>
-        <w:rPr>
-          <w:noProof/>
-        </w:rPr>
-        <mc:AlternateContent>
-          <mc:Choice Requires="wps">
-            <w:drawing>
-              <wp:anchor distT="0" distB="0" distL="114300" distR="114300" simplePos="0" relativeHeight="251685888" behindDoc="0" locked="0" layoutInCell="1" allowOverlap="1" wp14:anchorId="764BEF95" wp14:editId="18822FF1">
+              <wp:anchor distT="0" distB="0" distL="114300" distR="114300" simplePos="0" relativeHeight="251682816" behindDoc="0" locked="0" layoutInCell="1" allowOverlap="1" wp14:anchorId="764BEF95" wp14:editId="19A1E336">
                 <wp:simplePos x="0" y="0"/>
                 <wp:positionH relativeFrom="margin">
                   <wp:align>center</wp:align>
                 </wp:positionH>
                 <wp:positionV relativeFrom="paragraph">
-                  <wp:posOffset>151461</wp:posOffset>
+                  <wp:posOffset>3432810</wp:posOffset>
                 </wp:positionV>
                 <wp:extent cx="4794250" cy="206375"/>
                 <wp:effectExtent l="0" t="0" r="6350" b="3175"/>
@@ -3486,7 +3427,10 @@
                               </w:r>
                             </w:fldSimple>
                             <w:r>
-                              <w:t xml:space="preserve"> Somministrazione ultimo Task</w:t>
+                              <w:t xml:space="preserve"> Somministrazione Task</w:t>
+                            </w:r>
+                            <w:r>
+                              <w:t xml:space="preserve"> da salvare</w:t>
                             </w:r>
                           </w:p>
                         </w:txbxContent>
@@ -3508,7 +3452,7 @@
           </mc:Choice>
           <mc:Fallback>
             <w:pict>
-              <v:shape w14:anchorId="764BEF95" id="Casella di testo 19" o:spid="_x0000_s1038" type="#_x0000_t202" style="position:absolute;margin-left:0;margin-top:11.95pt;width:377.5pt;height:16.25pt;z-index:251685888;visibility:visible;mso-wrap-style:square;mso-height-percent:0;mso-wrap-distance-left:9pt;mso-wrap-distance-top:0;mso-wrap-distance-right:9pt;mso-wrap-distance-bottom:0;mso-position-horizontal:center;mso-position-horizontal-relative:margin;mso-position-vertical:absolute;mso-position-vertical-relative:text;mso-height-percent:0;mso-height-relative:margin;v-text-anchor:top" o:gfxdata="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" stroked="f">
+              <v:shape w14:anchorId="764BEF95" id="Casella di testo 19" o:spid="_x0000_s1048" type="#_x0000_t202" style="position:absolute;margin-left:0;margin-top:270.3pt;width:377.5pt;height:16.25pt;z-index:251682816;visibility:visible;mso-wrap-style:square;mso-height-percent:0;mso-wrap-distance-left:9pt;mso-wrap-distance-top:0;mso-wrap-distance-right:9pt;mso-wrap-distance-bottom:0;mso-position-horizontal:center;mso-position-horizontal-relative:margin;mso-position-vertical:absolute;mso-position-vertical-relative:text;mso-height-percent:0;mso-height-relative:margin;v-text-anchor:top" o:gfxdata="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" stroked="f">
                 <v:textbox inset="0,0,0,0">
                   <w:txbxContent>
                     <w:p>
@@ -3531,7 +3475,10 @@
                         </w:r>
                       </w:fldSimple>
                       <w:r>
-                        <w:t xml:space="preserve"> Somministrazione ultimo Task</w:t>
+                        <w:t xml:space="preserve"> Somministrazione Task</w:t>
+                      </w:r>
+                      <w:r>
+                        <w:t xml:space="preserve"> da salvare</w:t>
                       </w:r>
                     </w:p>
                   </w:txbxContent>
@@ -3542,21 +3489,155 @@
           </mc:Fallback>
         </mc:AlternateContent>
       </w:r>
+      <w:r>
+        <w:drawing>
+          <wp:anchor distT="0" distB="0" distL="114300" distR="114300" simplePos="0" relativeHeight="251692032" behindDoc="0" locked="0" layoutInCell="1" allowOverlap="1" wp14:anchorId="7A17C5E4" wp14:editId="5F4046A4">
+            <wp:simplePos x="0" y="0"/>
+            <wp:positionH relativeFrom="margin">
+              <wp:align>center</wp:align>
+            </wp:positionH>
+            <wp:positionV relativeFrom="margin">
+              <wp:align>top</wp:align>
+            </wp:positionV>
+            <wp:extent cx="5695950" cy="3354070"/>
+            <wp:effectExtent l="0" t="0" r="0" b="0"/>
+            <wp:wrapSquare wrapText="bothSides"/>
+            <wp:docPr id="29" name="Immagine 29" descr="Immagine che contiene testo&#10;&#10;Descrizione generata automaticamente"/>
+            <wp:cNvGraphicFramePr>
+              <a:graphicFrameLocks xmlns:a="http://schemas.openxmlformats.org/drawingml/2006/main" noChangeAspect="1"/>
+            </wp:cNvGraphicFramePr>
+            <a:graphic xmlns:a="http://schemas.openxmlformats.org/drawingml/2006/main">
+              <a:graphicData uri="http://schemas.openxmlformats.org/drawingml/2006/picture">
+                <pic:pic xmlns:pic="http://schemas.openxmlformats.org/drawingml/2006/picture">
+                  <pic:nvPicPr>
+                    <pic:cNvPr id="29" name="Immagine 29" descr="Immagine che contiene testo&#10;&#10;Descrizione generata automaticamente"/>
+                    <pic:cNvPicPr/>
+                  </pic:nvPicPr>
+                  <pic:blipFill>
+                    <a:blip r:embed="rId20">
+                      <a:extLst>
+                        <a:ext uri="{28A0092B-C50C-407E-A947-70E740481C1C}">
+                          <a14:useLocalDpi xmlns:a14="http://schemas.microsoft.com/office/drawing/2010/main" val="0"/>
+                        </a:ext>
+                      </a:extLst>
+                    </a:blip>
+                    <a:stretch>
+                      <a:fillRect/>
+                    </a:stretch>
+                  </pic:blipFill>
+                  <pic:spPr>
+                    <a:xfrm>
+                      <a:off x="0" y="0"/>
+                      <a:ext cx="5695950" cy="3354070"/>
+                    </a:xfrm>
+                    <a:prstGeom prst="rect">
+                      <a:avLst/>
+                    </a:prstGeom>
+                  </pic:spPr>
+                </pic:pic>
+              </a:graphicData>
+            </a:graphic>
+            <wp14:sizeRelH relativeFrom="margin">
+              <wp14:pctWidth>0</wp14:pctWidth>
+            </wp14:sizeRelH>
+            <wp14:sizeRelV relativeFrom="margin">
+              <wp14:pctHeight>0</wp14:pctHeight>
+            </wp14:sizeRelV>
+          </wp:anchor>
+        </w:drawing>
+      </w:r>
+    </w:p>
+    <w:p/>
+    <w:p>
+      <w:r>
+        <w:t>Per iniziare il Task sarà sufficiente premere il pulsante “</w:t>
+      </w:r>
+      <w:r>
+        <w:rPr>
+          <w:b/>
+          <w:bCs/>
+        </w:rPr>
+        <w:t>Somministra Task</w:t>
+      </w:r>
+      <w:r>
+        <w:t xml:space="preserve">”, il quale abiliterà il pulsante in corrispondenza di </w:t>
+      </w:r>
+      <w:r>
+        <w:rPr>
+          <w:b/>
+          <w:bCs/>
+        </w:rPr>
+        <w:t>Successivo</w:t>
+      </w:r>
+      <w:r>
+        <w:t xml:space="preserve"> e aprirà l’immagine da eseguire come Task, direttamente sullo schermo della Wacom One. </w:t>
+      </w:r>
     </w:p>
     <w:p>
       <w:r>
-        <w:t>Terminata la somministrazione dell’Ultimo Task, l’applicazione notificherà il completamento dell’esperimento e chiuderà la “Finestra Esperimento”, riportando alla schermata di Connessione Di</w:t>
-      </w:r>
-      <w:r>
-        <w:t>spositivo e permettendo di inserire un nuovo soggetto, cliccando sul pulsante Nuovo Soggetto.</w:t>
+        <w:t xml:space="preserve">Se </w:t>
+      </w:r>
+      <w:r>
+        <w:t xml:space="preserve">il Task rappresenta una istanza da non salvare, quindi una immagine con la storia, la pressione del tasto </w:t>
+      </w:r>
+      <w:r>
+        <w:rPr>
+          <w:b/>
+          <w:bCs/>
+        </w:rPr>
+        <w:t>Successivo</w:t>
+      </w:r>
+      <w:r>
+        <w:rPr>
+          <w:b/>
+          <w:bCs/>
+        </w:rPr>
+        <w:t xml:space="preserve"> </w:t>
+      </w:r>
+      <w:r>
+        <w:t>consentir</w:t>
+      </w:r>
+      <w:r>
+        <w:t xml:space="preserve">à di passare al Task seguente </w:t>
+      </w:r>
+      <w:r>
+        <w:rPr>
+          <w:b/>
+          <w:bCs/>
+        </w:rPr>
+        <w:t>FIGURA 6</w:t>
+      </w:r>
+      <w:r>
+        <w:t xml:space="preserve">; se invece si è in presenza di un Task di cui bisogna salvare i dati, la pressione del pulsante Successivo, consentirà di Salvare il Task e quindi passare al Task Successivo, oppure la ripetizione del Task stesso, qualora ci siano stati problemi durante l’acquisizione </w:t>
+      </w:r>
+      <w:r>
+        <w:rPr>
+          <w:b/>
+          <w:bCs/>
+        </w:rPr>
+        <w:t xml:space="preserve">FIGURA </w:t>
+      </w:r>
+      <w:r>
+        <w:rPr>
+          <w:b/>
+          <w:bCs/>
+        </w:rPr>
+        <w:t>7</w:t>
+      </w:r>
+      <w:r>
+        <w:t>.</w:t>
       </w:r>
     </w:p>
-    <w:p/>
+    <w:p>
+      <w:r>
+        <w:t>Terminata la somministrazione dell’Ultimo Task, l’applicazione notificherà il completamento dell’esperimento e chiuderà la “Finestra Esperimento”, riportando alla schermata di Connessione Dispositivo e permettendo di inserire un nuovo soggetto, cliccando sul pulsante Nuovo Soggetto.</w:t>
+      </w:r>
+    </w:p>
     <w:p>
       <w:pPr>
         <w:pStyle w:val="Titolo1"/>
       </w:pPr>
-      <w:bookmarkStart w:id="6" w:name="_Toc114671391"/>
+      <w:bookmarkStart w:id="6" w:name="_Toc120694447"/>
       <w:r>
         <w:t>Dati</w:t>
       </w:r>
@@ -3590,11 +3671,245 @@
         <w:t xml:space="preserve"> </w:t>
       </w:r>
       <w:r>
-        <w:t>e al cui interno saranno presenti tutte le sottocartelle dei vari soggetti.</w:t>
+        <w:t>e al cui interno saranno presenti tutte le sottocartelle dei vari soggetti</w:t>
+      </w:r>
+      <w:r>
+        <w:t xml:space="preserve"> e le immagini dei task eseguiti.</w:t>
+      </w:r>
+    </w:p>
+    <w:p/>
+    <w:p/>
+    <w:p/>
+    <w:p>
+      <w:pPr>
+        <w:pStyle w:val="Titolo1"/>
+      </w:pPr>
+      <w:bookmarkStart w:id="7" w:name="_Toc120694448"/>
+      <w:r>
+        <w:lastRenderedPageBreak/>
+        <w:t>FAQ</w:t>
+      </w:r>
+      <w:bookmarkEnd w:id="7"/>
+    </w:p>
+    <w:p/>
+    <w:p>
+      <w:pPr>
+        <w:rPr>
+          <w:sz w:val="28"/>
+          <w:szCs w:val="28"/>
+        </w:rPr>
+      </w:pPr>
+      <w:r>
+        <w:rPr>
+          <w:b/>
+          <w:bCs/>
+          <w:sz w:val="28"/>
+          <w:szCs w:val="28"/>
+        </w:rPr>
+        <w:t>Q1:</w:t>
+      </w:r>
+      <w:r>
+        <w:rPr>
+          <w:sz w:val="28"/>
+          <w:szCs w:val="28"/>
+        </w:rPr>
+        <w:t xml:space="preserve"> Una volta inserite le informazioni del Somministratore e del Soggetto l’applicazione non apre la Finestra Esperimento restituendo un messaggio di errore.</w:t>
+      </w:r>
+    </w:p>
+    <w:p>
+      <w:pPr>
+        <w:rPr>
+          <w:sz w:val="28"/>
+          <w:szCs w:val="28"/>
+        </w:rPr>
+      </w:pPr>
+      <w:r>
+        <w:rPr>
+          <w:b/>
+          <w:bCs/>
+          <w:sz w:val="28"/>
+          <w:szCs w:val="28"/>
+        </w:rPr>
+        <w:t>A1:</w:t>
+      </w:r>
+      <w:r>
+        <w:rPr>
+          <w:sz w:val="28"/>
+          <w:szCs w:val="28"/>
+        </w:rPr>
+        <w:t xml:space="preserve"> Chiudere l’applicazione, scollegare la Wacom One, ricollegare la Wacom One, avviare l’applicazione e riprovare, se non dovesse funzionare, scollegare tutto, chiudere l’applicazione e riavviare il </w:t>
+      </w:r>
+      <w:proofErr w:type="gramStart"/>
+      <w:r>
+        <w:rPr>
+          <w:sz w:val="28"/>
+          <w:szCs w:val="28"/>
+        </w:rPr>
+        <w:t>PC .</w:t>
+      </w:r>
+      <w:proofErr w:type="gramEnd"/>
+    </w:p>
+    <w:p>
+      <w:pPr>
+        <w:rPr>
+          <w:sz w:val="28"/>
+          <w:szCs w:val="28"/>
+        </w:rPr>
+      </w:pPr>
+      <w:r>
+        <w:rPr>
+          <w:b/>
+          <w:bCs/>
+          <w:sz w:val="28"/>
+          <w:szCs w:val="28"/>
+        </w:rPr>
+        <w:t>Q2:</w:t>
+      </w:r>
+      <w:r>
+        <w:rPr>
+          <w:sz w:val="28"/>
+          <w:szCs w:val="28"/>
+        </w:rPr>
+        <w:t xml:space="preserve"> L’applicazione invia l’immagine del Task sullo schermo della Wacom One ma non viene disegnato nulla sullo schermo.</w:t>
+      </w:r>
+    </w:p>
+    <w:p>
+      <w:pPr>
+        <w:rPr>
+          <w:sz w:val="28"/>
+          <w:szCs w:val="28"/>
+        </w:rPr>
+      </w:pPr>
+      <w:r>
+        <w:rPr>
+          <w:b/>
+          <w:bCs/>
+          <w:sz w:val="28"/>
+          <w:szCs w:val="28"/>
+        </w:rPr>
+        <w:t>A2:</w:t>
+      </w:r>
+      <w:r>
+        <w:rPr>
+          <w:sz w:val="28"/>
+          <w:szCs w:val="28"/>
+        </w:rPr>
+        <w:t xml:space="preserve"> Chiudere l’app e assicurarsi che il PC sia in modalità </w:t>
+      </w:r>
+      <w:r>
+        <w:rPr>
+          <w:b/>
+          <w:bCs/>
+          <w:sz w:val="28"/>
+          <w:szCs w:val="28"/>
+        </w:rPr>
+        <w:t xml:space="preserve">Estendi Schermo </w:t>
+      </w:r>
+      <w:r>
+        <w:rPr>
+          <w:sz w:val="28"/>
+          <w:szCs w:val="28"/>
+        </w:rPr>
+        <w:t>(</w:t>
+      </w:r>
+      <w:r>
+        <w:rPr>
+          <w:rFonts w:ascii="HoloLens MDL2 Assets" w:hAnsi="HoloLens MDL2 Assets"/>
+          <w:sz w:val="28"/>
+          <w:szCs w:val="28"/>
+        </w:rPr>
+        <w:t></w:t>
+      </w:r>
+      <w:r>
+        <w:rPr>
+          <w:sz w:val="28"/>
+          <w:szCs w:val="28"/>
+        </w:rPr>
+        <w:t xml:space="preserve"> + P)</w:t>
+      </w:r>
+      <w:r>
+        <w:rPr>
+          <w:sz w:val="28"/>
+          <w:szCs w:val="28"/>
+        </w:rPr>
+        <w:t>. Se questo non risolve, riavviare il PC e avviare di nuovo l’applicazione.</w:t>
+      </w:r>
+    </w:p>
+    <w:p>
+      <w:pPr>
+        <w:rPr>
+          <w:sz w:val="28"/>
+          <w:szCs w:val="28"/>
+        </w:rPr>
+      </w:pPr>
+      <w:r>
+        <w:rPr>
+          <w:b/>
+          <w:bCs/>
+          <w:sz w:val="28"/>
+          <w:szCs w:val="28"/>
+        </w:rPr>
+        <w:t>Q3:</w:t>
+      </w:r>
+      <w:r>
+        <w:rPr>
+          <w:sz w:val="28"/>
+          <w:szCs w:val="28"/>
+        </w:rPr>
+        <w:t xml:space="preserve"> La pressione del tasto Somministra Task non fa comparire l’immagine sulla Wacom One</w:t>
+      </w:r>
+    </w:p>
+    <w:p>
+      <w:pPr>
+        <w:rPr>
+          <w:sz w:val="28"/>
+          <w:szCs w:val="28"/>
+        </w:rPr>
+      </w:pPr>
+      <w:r>
+        <w:rPr>
+          <w:b/>
+          <w:bCs/>
+          <w:sz w:val="28"/>
+          <w:szCs w:val="28"/>
+        </w:rPr>
+        <w:t>A3:</w:t>
+      </w:r>
+      <w:r>
+        <w:rPr>
+          <w:sz w:val="28"/>
+          <w:szCs w:val="28"/>
+        </w:rPr>
+        <w:t xml:space="preserve"> Assicurarsi che non ci siano finestre multiple del Task, nel caso chiuderle e riaprirle nuovamente. Se ciò non risolve, chiudere la finestra esperimento e rilanciarla di nuovo dalla schermata </w:t>
+      </w:r>
+      <w:r>
+        <w:rPr>
+          <w:b/>
+          <w:bCs/>
+          <w:sz w:val="28"/>
+          <w:szCs w:val="28"/>
+        </w:rPr>
+        <w:t>Dispositivi Disponibili (Figura 4)</w:t>
+      </w:r>
+    </w:p>
+    <w:p/>
+    <w:p/>
+    <w:p/>
+    <w:p/>
+    <w:p/>
+    <w:p/>
+    <w:p/>
+    <w:p/>
+    <w:p/>
+    <w:p/>
+    <w:p/>
+    <w:p>
+      <w:r>
+        <w:t>.</w:t>
       </w:r>
     </w:p>
     <w:sectPr>
-      <w:footerReference w:type="default" r:id="rId17"/>
+      <w:footerReference w:type="default" r:id="rId21"/>
       <w:pgSz w:w="11906" w:h="16838"/>
       <w:pgMar w:top="1440" w:right="1080" w:bottom="1440" w:left="1080" w:header="708" w:footer="708" w:gutter="0"/>
       <w:pgNumType w:start="0"/>
@@ -3899,11 +4214,104 @@
       </w:rPr>
     </w:lvl>
   </w:abstractNum>
+  <w:abstractNum w:abstractNumId="2" w15:restartNumberingAfterBreak="0">
+    <w:nsid w:val="45DE28D5"/>
+    <w:multiLevelType w:val="hybridMultilevel"/>
+    <w:tmpl w:val="39FCC8B8"/>
+    <w:lvl w:ilvl="0" w:tplc="B61CE8E4">
+      <w:start w:val="1"/>
+      <w:numFmt w:val="decimal"/>
+      <w:lvlText w:val="%1."/>
+      <w:lvlJc w:val="left"/>
+      <w:pPr>
+        <w:ind w:left="720" w:hanging="360"/>
+      </w:pPr>
+      <w:rPr>
+        <w:sz w:val="28"/>
+        <w:szCs w:val="22"/>
+      </w:rPr>
+    </w:lvl>
+    <w:lvl w:ilvl="1" w:tplc="04100019" w:tentative="1">
+      <w:start w:val="1"/>
+      <w:numFmt w:val="lowerLetter"/>
+      <w:lvlText w:val="%2."/>
+      <w:lvlJc w:val="left"/>
+      <w:pPr>
+        <w:ind w:left="1440" w:hanging="360"/>
+      </w:pPr>
+    </w:lvl>
+    <w:lvl w:ilvl="2" w:tplc="0410001B" w:tentative="1">
+      <w:start w:val="1"/>
+      <w:numFmt w:val="lowerRoman"/>
+      <w:lvlText w:val="%3."/>
+      <w:lvlJc w:val="right"/>
+      <w:pPr>
+        <w:ind w:left="2160" w:hanging="180"/>
+      </w:pPr>
+    </w:lvl>
+    <w:lvl w:ilvl="3" w:tplc="0410000F" w:tentative="1">
+      <w:start w:val="1"/>
+      <w:numFmt w:val="decimal"/>
+      <w:lvlText w:val="%4."/>
+      <w:lvlJc w:val="left"/>
+      <w:pPr>
+        <w:ind w:left="2880" w:hanging="360"/>
+      </w:pPr>
+    </w:lvl>
+    <w:lvl w:ilvl="4" w:tplc="04100019" w:tentative="1">
+      <w:start w:val="1"/>
+      <w:numFmt w:val="lowerLetter"/>
+      <w:lvlText w:val="%5."/>
+      <w:lvlJc w:val="left"/>
+      <w:pPr>
+        <w:ind w:left="3600" w:hanging="360"/>
+      </w:pPr>
+    </w:lvl>
+    <w:lvl w:ilvl="5" w:tplc="0410001B" w:tentative="1">
+      <w:start w:val="1"/>
+      <w:numFmt w:val="lowerRoman"/>
+      <w:lvlText w:val="%6."/>
+      <w:lvlJc w:val="right"/>
+      <w:pPr>
+        <w:ind w:left="4320" w:hanging="180"/>
+      </w:pPr>
+    </w:lvl>
+    <w:lvl w:ilvl="6" w:tplc="0410000F" w:tentative="1">
+      <w:start w:val="1"/>
+      <w:numFmt w:val="decimal"/>
+      <w:lvlText w:val="%7."/>
+      <w:lvlJc w:val="left"/>
+      <w:pPr>
+        <w:ind w:left="5040" w:hanging="360"/>
+      </w:pPr>
+    </w:lvl>
+    <w:lvl w:ilvl="7" w:tplc="04100019" w:tentative="1">
+      <w:start w:val="1"/>
+      <w:numFmt w:val="lowerLetter"/>
+      <w:lvlText w:val="%8."/>
+      <w:lvlJc w:val="left"/>
+      <w:pPr>
+        <w:ind w:left="5760" w:hanging="360"/>
+      </w:pPr>
+    </w:lvl>
+    <w:lvl w:ilvl="8" w:tplc="0410001B" w:tentative="1">
+      <w:start w:val="1"/>
+      <w:numFmt w:val="lowerRoman"/>
+      <w:lvlText w:val="%9."/>
+      <w:lvlJc w:val="right"/>
+      <w:pPr>
+        <w:ind w:left="6480" w:hanging="180"/>
+      </w:pPr>
+    </w:lvl>
+  </w:abstractNum>
   <w:num w:numId="1" w16cid:durableId="1959137395">
     <w:abstractNumId w:val="1"/>
   </w:num>
   <w:num w:numId="2" w16cid:durableId="801730418">
     <w:abstractNumId w:val="0"/>
+  </w:num>
+  <w:num w:numId="3" w16cid:durableId="1410226760">
+    <w:abstractNumId w:val="2"/>
   </w:num>
 </w:numbering>
 </file>

</xml_diff>